<commit_message>
Guide to using the repository
</commit_message>
<xml_diff>
--- a/VersionControlGuide.docx
+++ b/VersionControlGuide.docx
@@ -1,6 +1,6 @@
 
 <file path=word/document.xml><?xml version="1.0" encoding="utf-8"?>
-<w:document xmlns:ve="http://schemas.openxmlformats.org/markup-compatibility/2006" xmlns:o="urn:schemas-microsoft-com:office:office" xmlns:r="http://schemas.openxmlformats.org/officeDocument/2006/relationships" xmlns:m="http://schemas.openxmlformats.org/officeDocument/2006/math" xmlns:v="urn:schemas-microsoft-com:vml" xmlns:wp="http://schemas.openxmlformats.org/drawingml/2006/wordprocessingDrawing" xmlns:w10="urn:schemas-microsoft-com:office:word" xmlns:w="http://schemas.openxmlformats.org/wordprocessingml/2006/main" xmlns:wne="http://schemas.microsoft.com/office/word/2006/wordml">
+<w:document xmlns:wpc="http://schemas.microsoft.com/office/word/2010/wordprocessingCanvas" xmlns:mc="http://schemas.openxmlformats.org/markup-compatibility/2006" xmlns:o="urn:schemas-microsoft-com:office:office" xmlns:r="http://schemas.openxmlformats.org/officeDocument/2006/relationships" xmlns:m="http://schemas.openxmlformats.org/officeDocument/2006/math" xmlns:v="urn:schemas-microsoft-com:vml" xmlns:wp14="http://schemas.microsoft.com/office/word/2010/wordprocessingDrawing" xmlns:wp="http://schemas.openxmlformats.org/drawingml/2006/wordprocessingDrawing" xmlns:w10="urn:schemas-microsoft-com:office:word" xmlns:w="http://schemas.openxmlformats.org/wordprocessingml/2006/main" xmlns:w14="http://schemas.microsoft.com/office/word/2010/wordml" xmlns:w15="http://schemas.microsoft.com/office/word/2012/wordml" xmlns:wpg="http://schemas.microsoft.com/office/word/2010/wordprocessingGroup" xmlns:wpi="http://schemas.microsoft.com/office/word/2010/wordprocessingInk" xmlns:wne="http://schemas.microsoft.com/office/word/2006/wordml" xmlns:wps="http://schemas.microsoft.com/office/word/2010/wordprocessingShape" mc:Ignorable="w14 w15 wp14">
   <w:body>
     <w:p>
       <w:pPr>
@@ -139,18 +139,8 @@
           <w:sz w:val="24"/>
           <w:szCs w:val="28"/>
         </w:rPr>
-        <w:t xml:space="preserve">Create an account on </w:t>
-      </w:r>
-      <w:proofErr w:type="spellStart"/>
-      <w:r>
-        <w:rPr>
-          <w:rFonts w:ascii="Times New Roman" w:hAnsi="Times New Roman" w:cs="Times New Roman"/>
-          <w:sz w:val="24"/>
-          <w:szCs w:val="28"/>
-        </w:rPr>
-        <w:t>Github</w:t>
-      </w:r>
-      <w:proofErr w:type="spellEnd"/>
+        <w:t>Create an account on Github</w:t>
+      </w:r>
     </w:p>
     <w:p>
       <w:pPr>
@@ -173,18 +163,18 @@
           <w:sz w:val="24"/>
           <w:szCs w:val="28"/>
         </w:rPr>
-        <w:t xml:space="preserve">Download </w:t>
-      </w:r>
-      <w:proofErr w:type="spellStart"/>
-      <w:r>
-        <w:rPr>
-          <w:rFonts w:ascii="Times New Roman" w:hAnsi="Times New Roman" w:cs="Times New Roman"/>
-          <w:sz w:val="24"/>
-          <w:szCs w:val="28"/>
-        </w:rPr>
-        <w:t>Git</w:t>
-      </w:r>
-      <w:proofErr w:type="spellEnd"/>
+        <w:t>Download Git</w:t>
+      </w:r>
+      <w:r>
+        <w:rPr>
+          <w:rFonts w:ascii="Times New Roman" w:hAnsi="Times New Roman" w:cs="Times New Roman"/>
+          <w:sz w:val="24"/>
+          <w:szCs w:val="28"/>
+        </w:rPr>
+        <w:t>. Git is different from Github. You can also download Github as it is has its uses, but what you need most importantly, is Git.</w:t>
+      </w:r>
+      <w:bookmarkStart w:id="0" w:name="_GoBack"/>
+      <w:bookmarkEnd w:id="0"/>
     </w:p>
     <w:p>
       <w:pPr>
@@ -239,43 +229,7 @@
           <w:sz w:val="24"/>
           <w:szCs w:val="28"/>
         </w:rPr>
-        <w:t xml:space="preserve">and click on the green button that says "Clone or download" and copy the HTTP </w:t>
-      </w:r>
-      <w:proofErr w:type="spellStart"/>
-      <w:r>
-        <w:rPr>
-          <w:rFonts w:ascii="Times New Roman" w:hAnsi="Times New Roman" w:cs="Times New Roman"/>
-          <w:sz w:val="24"/>
-          <w:szCs w:val="28"/>
-        </w:rPr>
-        <w:t>url</w:t>
-      </w:r>
-      <w:proofErr w:type="spellEnd"/>
-      <w:r>
-        <w:rPr>
-          <w:rFonts w:ascii="Times New Roman" w:hAnsi="Times New Roman" w:cs="Times New Roman"/>
-          <w:sz w:val="24"/>
-          <w:szCs w:val="28"/>
-        </w:rPr>
-        <w:t xml:space="preserve"> given there. Make sure that you are not copying the SSH </w:t>
-      </w:r>
-      <w:proofErr w:type="spellStart"/>
-      <w:r>
-        <w:rPr>
-          <w:rFonts w:ascii="Times New Roman" w:hAnsi="Times New Roman" w:cs="Times New Roman"/>
-          <w:sz w:val="24"/>
-          <w:szCs w:val="28"/>
-        </w:rPr>
-        <w:t>url</w:t>
-      </w:r>
-      <w:proofErr w:type="spellEnd"/>
-      <w:r>
-        <w:rPr>
-          <w:rFonts w:ascii="Times New Roman" w:hAnsi="Times New Roman" w:cs="Times New Roman"/>
-          <w:sz w:val="24"/>
-          <w:szCs w:val="28"/>
-        </w:rPr>
-        <w:t xml:space="preserve"> instead by checking if the option on the upper right hand corner of the dialog box says "Use SSH" or "Use HTTP". </w:t>
+        <w:t xml:space="preserve">and click on the green button that says "Clone or download" and copy the HTTP url given there. Make sure that you are not copying the SSH url instead by checking if the option on the upper right hand corner of the dialog box says "Use SSH" or "Use HTTP". </w:t>
       </w:r>
     </w:p>
     <w:p>
@@ -376,7 +330,6 @@
         </w:rPr>
         <w:t xml:space="preserve">Open your Command Prompt and check into the directory where you want to clone this repository by typing </w:t>
       </w:r>
-      <w:proofErr w:type="spellStart"/>
       <w:r>
         <w:rPr>
           <w:rFonts w:ascii="Times New Roman" w:hAnsi="Times New Roman" w:cs="Times New Roman"/>
@@ -387,7 +340,6 @@
         </w:rPr>
         <w:t>cd</w:t>
       </w:r>
-      <w:proofErr w:type="spellEnd"/>
       <w:r>
         <w:rPr>
           <w:rFonts w:ascii="Times New Roman" w:hAnsi="Times New Roman" w:cs="Times New Roman"/>
@@ -405,36 +357,14 @@
         <w:lastRenderedPageBreak/>
         <w:t xml:space="preserve">repository to exist on the Desktop, you would type the command line </w:t>
       </w:r>
-      <w:proofErr w:type="spellStart"/>
-      <w:r>
-        <w:rPr>
-          <w:rFonts w:ascii="Times New Roman" w:hAnsi="Times New Roman" w:cs="Times New Roman"/>
-          <w:b/>
-          <w:i/>
-          <w:sz w:val="24"/>
-          <w:szCs w:val="28"/>
-        </w:rPr>
-        <w:t>cd</w:t>
-      </w:r>
-      <w:proofErr w:type="spellEnd"/>
-      <w:r>
-        <w:rPr>
-          <w:rFonts w:ascii="Times New Roman" w:hAnsi="Times New Roman" w:cs="Times New Roman"/>
-          <w:b/>
-          <w:i/>
-          <w:sz w:val="24"/>
-          <w:szCs w:val="28"/>
-        </w:rPr>
-        <w:t xml:space="preserve"> Desktop</w:t>
-      </w:r>
-      <w:r>
-        <w:rPr>
-          <w:rFonts w:ascii="Times New Roman" w:hAnsi="Times New Roman" w:cs="Times New Roman"/>
-          <w:i/>
-          <w:sz w:val="24"/>
-          <w:szCs w:val="28"/>
-        </w:rPr>
-        <w:t xml:space="preserve"> </w:t>
+      <w:r>
+        <w:rPr>
+          <w:rFonts w:ascii="Times New Roman" w:hAnsi="Times New Roman" w:cs="Times New Roman"/>
+          <w:b/>
+          <w:sz w:val="24"/>
+          <w:szCs w:val="28"/>
+        </w:rPr>
+        <w:t>cd Desktop</w:t>
       </w:r>
       <w:r>
         <w:rPr>
@@ -468,7 +398,32 @@
         </w:rPr>
         <w:t xml:space="preserve">Once you are into the directory where you want your repository to live, type the command </w:t>
       </w:r>
-      <w:proofErr w:type="spellStart"/>
+      <w:r>
+        <w:rPr>
+          <w:rFonts w:ascii="Times New Roman" w:hAnsi="Times New Roman" w:cs="Times New Roman"/>
+          <w:b/>
+          <w:sz w:val="24"/>
+          <w:szCs w:val="28"/>
+        </w:rPr>
+        <w:t>git clone</w:t>
+      </w:r>
+      <w:r>
+        <w:rPr>
+          <w:rFonts w:ascii="Times New Roman" w:hAnsi="Times New Roman" w:cs="Times New Roman"/>
+          <w:sz w:val="24"/>
+          <w:szCs w:val="28"/>
+        </w:rPr>
+        <w:t xml:space="preserve"> followed by the HTTP url you just copied, so in this case, you would type </w:t>
+      </w:r>
+      <w:r>
+        <w:rPr>
+          <w:rFonts w:ascii="Times New Roman" w:hAnsi="Times New Roman" w:cs="Times New Roman"/>
+          <w:b/>
+          <w:sz w:val="24"/>
+          <w:szCs w:val="28"/>
+        </w:rPr>
+        <w:t>git clone</w:t>
+      </w:r>
       <w:r>
         <w:rPr>
           <w:rFonts w:ascii="Times New Roman" w:hAnsi="Times New Roman" w:cs="Times New Roman"/>
@@ -477,66 +432,7 @@
           <w:sz w:val="24"/>
           <w:szCs w:val="28"/>
         </w:rPr>
-        <w:t>git</w:t>
-      </w:r>
-      <w:proofErr w:type="spellEnd"/>
-      <w:r>
-        <w:rPr>
-          <w:rFonts w:ascii="Times New Roman" w:hAnsi="Times New Roman" w:cs="Times New Roman"/>
-          <w:b/>
-          <w:i/>
-          <w:sz w:val="24"/>
-          <w:szCs w:val="28"/>
-        </w:rPr>
-        <w:t xml:space="preserve"> clone</w:t>
-      </w:r>
-      <w:r>
-        <w:rPr>
-          <w:rFonts w:ascii="Times New Roman" w:hAnsi="Times New Roman" w:cs="Times New Roman"/>
-          <w:sz w:val="24"/>
-          <w:szCs w:val="28"/>
-        </w:rPr>
-        <w:t xml:space="preserve"> followed by the HTTP </w:t>
-      </w:r>
-      <w:proofErr w:type="spellStart"/>
-      <w:r>
-        <w:rPr>
-          <w:rFonts w:ascii="Times New Roman" w:hAnsi="Times New Roman" w:cs="Times New Roman"/>
-          <w:sz w:val="24"/>
-          <w:szCs w:val="28"/>
-        </w:rPr>
-        <w:t>url</w:t>
-      </w:r>
-      <w:proofErr w:type="spellEnd"/>
-      <w:r>
-        <w:rPr>
-          <w:rFonts w:ascii="Times New Roman" w:hAnsi="Times New Roman" w:cs="Times New Roman"/>
-          <w:sz w:val="24"/>
-          <w:szCs w:val="28"/>
-        </w:rPr>
-        <w:t xml:space="preserve"> you just copied, so in this case, you would type </w:t>
-      </w:r>
-      <w:proofErr w:type="spellStart"/>
-      <w:r>
-        <w:rPr>
-          <w:rFonts w:ascii="Times New Roman" w:hAnsi="Times New Roman" w:cs="Times New Roman"/>
-          <w:b/>
-          <w:i/>
-          <w:sz w:val="24"/>
-          <w:szCs w:val="28"/>
-        </w:rPr>
-        <w:t>git</w:t>
-      </w:r>
-      <w:proofErr w:type="spellEnd"/>
-      <w:r>
-        <w:rPr>
-          <w:rFonts w:ascii="Times New Roman" w:hAnsi="Times New Roman" w:cs="Times New Roman"/>
-          <w:b/>
-          <w:i/>
-          <w:sz w:val="24"/>
-          <w:szCs w:val="28"/>
-        </w:rPr>
-        <w:t xml:space="preserve"> clone https://github.com/Sugandha9140/VR_Bonus_Level.git</w:t>
+        <w:t xml:space="preserve"> https://github.com/Sugandha9140/VR_Bonus_Level.git</w:t>
       </w:r>
       <w:r>
         <w:rPr>
@@ -568,25 +464,7 @@
           <w:sz w:val="24"/>
           <w:szCs w:val="28"/>
         </w:rPr>
-        <w:t xml:space="preserve">You now have the most recent updated version of this repository, with all its contents and you can use this local repository to work on the project, modify code, add files etc and then push it on the master repository existing on </w:t>
-      </w:r>
-      <w:proofErr w:type="spellStart"/>
-      <w:r>
-        <w:rPr>
-          <w:rFonts w:ascii="Times New Roman" w:hAnsi="Times New Roman" w:cs="Times New Roman"/>
-          <w:sz w:val="24"/>
-          <w:szCs w:val="28"/>
-        </w:rPr>
-        <w:t>github</w:t>
-      </w:r>
-      <w:proofErr w:type="spellEnd"/>
-      <w:r>
-        <w:rPr>
-          <w:rFonts w:ascii="Times New Roman" w:hAnsi="Times New Roman" w:cs="Times New Roman"/>
-          <w:sz w:val="24"/>
-          <w:szCs w:val="28"/>
-        </w:rPr>
-        <w:t>.</w:t>
+        <w:t>You now have the most recent updated version of this repository, with all its contents and you can use this local repository to work on the project, modify code, add files etc and then push it on the master repository existing on github.</w:t>
       </w:r>
     </w:p>
     <w:p>
@@ -660,69 +538,15 @@
           <w:sz w:val="24"/>
           <w:szCs w:val="28"/>
         </w:rPr>
-        <w:t xml:space="preserve">Make sure that your cloned repository has a file called </w:t>
-      </w:r>
-      <w:proofErr w:type="spellStart"/>
-      <w:r>
-        <w:rPr>
-          <w:rFonts w:ascii="Times New Roman" w:hAnsi="Times New Roman" w:cs="Times New Roman"/>
-          <w:sz w:val="24"/>
-          <w:szCs w:val="28"/>
-        </w:rPr>
-        <w:t>unity.gitignore</w:t>
-      </w:r>
-      <w:proofErr w:type="spellEnd"/>
-      <w:r>
-        <w:rPr>
-          <w:rFonts w:ascii="Times New Roman" w:hAnsi="Times New Roman" w:cs="Times New Roman"/>
-          <w:sz w:val="24"/>
-          <w:szCs w:val="28"/>
-        </w:rPr>
-        <w:t xml:space="preserve"> and NEVER delete or </w:t>
-      </w:r>
-      <w:proofErr w:type="spellStart"/>
-      <w:r>
-        <w:rPr>
-          <w:rFonts w:ascii="Times New Roman" w:hAnsi="Times New Roman" w:cs="Times New Roman"/>
-          <w:sz w:val="24"/>
-          <w:szCs w:val="28"/>
-        </w:rPr>
-        <w:t>untrack</w:t>
-      </w:r>
-      <w:proofErr w:type="spellEnd"/>
-      <w:r>
-        <w:rPr>
-          <w:rFonts w:ascii="Times New Roman" w:hAnsi="Times New Roman" w:cs="Times New Roman"/>
-          <w:sz w:val="24"/>
-          <w:szCs w:val="28"/>
-        </w:rPr>
-        <w:t xml:space="preserve"> this file.</w:t>
-      </w:r>
-      <w:r>
-        <w:rPr>
-          <w:rFonts w:ascii="Times New Roman" w:hAnsi="Times New Roman" w:cs="Times New Roman"/>
-          <w:sz w:val="24"/>
-          <w:szCs w:val="28"/>
-        </w:rPr>
-        <w:t xml:space="preserve"> This file ensures that all sorts of extra files that are generated every time you work on this project are not tracked, added or committed by </w:t>
-      </w:r>
-      <w:proofErr w:type="spellStart"/>
-      <w:r>
-        <w:rPr>
-          <w:rFonts w:ascii="Times New Roman" w:hAnsi="Times New Roman" w:cs="Times New Roman"/>
-          <w:sz w:val="24"/>
-          <w:szCs w:val="28"/>
-        </w:rPr>
-        <w:t>git</w:t>
-      </w:r>
-      <w:proofErr w:type="spellEnd"/>
-      <w:r>
-        <w:rPr>
-          <w:rFonts w:ascii="Times New Roman" w:hAnsi="Times New Roman" w:cs="Times New Roman"/>
-          <w:sz w:val="24"/>
-          <w:szCs w:val="28"/>
-        </w:rPr>
-        <w:t xml:space="preserve"> and is EXTREMELY IMPORTANT while working with Unity especially since Unity generates all sorts of unwanted heavy files.</w:t>
+        <w:t>Make sure that your cloned repository has a file called unity.gitignore and NEVER delete or untrack this file.</w:t>
+      </w:r>
+      <w:r>
+        <w:rPr>
+          <w:rFonts w:ascii="Times New Roman" w:hAnsi="Times New Roman" w:cs="Times New Roman"/>
+          <w:sz w:val="24"/>
+          <w:szCs w:val="28"/>
+        </w:rPr>
+        <w:t xml:space="preserve"> This file ensures that all sorts of extra files that are generated every time you work on this project are not tracked, added or committed by git and is EXTREMELY IMPORTANT while working with Unity especially since Unity generates all sorts of unwanted heavy files.</w:t>
       </w:r>
     </w:p>
     <w:p>
@@ -797,6 +621,458 @@
           <w:szCs w:val="28"/>
         </w:rPr>
         <w:t>s</w:t>
+      </w:r>
+      <w:r>
+        <w:rPr>
+          <w:rFonts w:ascii="Times New Roman" w:hAnsi="Times New Roman" w:cs="Times New Roman"/>
+          <w:b/>
+          <w:sz w:val="28"/>
+          <w:szCs w:val="28"/>
+        </w:rPr>
+        <w:t xml:space="preserve"> and Modifying existing ones</w:t>
+      </w:r>
+    </w:p>
+    <w:p>
+      <w:pPr>
+        <w:pStyle w:val="ListParagraph"/>
+        <w:spacing w:line="360" w:lineRule="auto"/>
+        <w:rPr>
+          <w:rFonts w:ascii="Times New Roman" w:hAnsi="Times New Roman" w:cs="Times New Roman"/>
+          <w:b/>
+          <w:sz w:val="28"/>
+          <w:szCs w:val="28"/>
+        </w:rPr>
+      </w:pPr>
+    </w:p>
+    <w:p>
+      <w:pPr>
+        <w:pStyle w:val="ListParagraph"/>
+        <w:numPr>
+          <w:ilvl w:val="0"/>
+          <w:numId w:val="10"/>
+        </w:numPr>
+        <w:spacing w:after="120" w:line="360" w:lineRule="auto"/>
+        <w:ind w:left="360"/>
+        <w:rPr>
+          <w:rFonts w:ascii="Times New Roman" w:hAnsi="Times New Roman" w:cs="Times New Roman"/>
+          <w:sz w:val="24"/>
+          <w:szCs w:val="28"/>
+        </w:rPr>
+      </w:pPr>
+      <w:r>
+        <w:rPr>
+          <w:rFonts w:ascii="Times New Roman" w:hAnsi="Times New Roman" w:cs="Times New Roman"/>
+          <w:sz w:val="24"/>
+          <w:szCs w:val="28"/>
+        </w:rPr>
+        <w:t>When you add any new file or folder in your local repository, you can add it in the master repository by doing the following:</w:t>
+      </w:r>
+    </w:p>
+    <w:p>
+      <w:pPr>
+        <w:pStyle w:val="ListParagraph"/>
+        <w:spacing w:after="120" w:line="360" w:lineRule="auto"/>
+        <w:ind w:left="360"/>
+        <w:rPr>
+          <w:rFonts w:ascii="Times New Roman" w:hAnsi="Times New Roman" w:cs="Times New Roman"/>
+          <w:sz w:val="24"/>
+          <w:szCs w:val="28"/>
+        </w:rPr>
+      </w:pPr>
+      <w:r>
+        <w:rPr>
+          <w:rFonts w:ascii="Times New Roman" w:hAnsi="Times New Roman" w:cs="Times New Roman"/>
+          <w:b/>
+          <w:sz w:val="24"/>
+          <w:szCs w:val="28"/>
+        </w:rPr>
+        <w:t xml:space="preserve">git pull origin master </w:t>
+      </w:r>
+      <w:r>
+        <w:rPr>
+          <w:rFonts w:ascii="Times New Roman" w:hAnsi="Times New Roman" w:cs="Times New Roman"/>
+          <w:sz w:val="24"/>
+          <w:szCs w:val="28"/>
+        </w:rPr>
+        <w:t>(to ensure that you make your commit to the most updated version</w:t>
+      </w:r>
+      <w:r>
+        <w:rPr>
+          <w:rFonts w:ascii="Times New Roman" w:hAnsi="Times New Roman" w:cs="Times New Roman"/>
+          <w:sz w:val="24"/>
+          <w:szCs w:val="28"/>
+        </w:rPr>
+        <w:t xml:space="preserve"> and to minimize any merge conflicts</w:t>
+      </w:r>
+      <w:r>
+        <w:rPr>
+          <w:rFonts w:ascii="Times New Roman" w:hAnsi="Times New Roman" w:cs="Times New Roman"/>
+          <w:sz w:val="24"/>
+          <w:szCs w:val="28"/>
+        </w:rPr>
+        <w:t>)</w:t>
+      </w:r>
+    </w:p>
+    <w:p>
+      <w:pPr>
+        <w:pStyle w:val="ListParagraph"/>
+        <w:spacing w:after="120" w:line="360" w:lineRule="auto"/>
+        <w:ind w:left="360"/>
+        <w:rPr>
+          <w:rFonts w:ascii="Times New Roman" w:hAnsi="Times New Roman" w:cs="Times New Roman"/>
+          <w:b/>
+          <w:sz w:val="24"/>
+          <w:szCs w:val="28"/>
+        </w:rPr>
+      </w:pPr>
+      <w:r>
+        <w:rPr>
+          <w:rFonts w:ascii="Times New Roman" w:hAnsi="Times New Roman" w:cs="Times New Roman"/>
+          <w:b/>
+          <w:sz w:val="24"/>
+          <w:szCs w:val="28"/>
+        </w:rPr>
+        <w:t>cd Name_Of_Folder_Within_The_Repository</w:t>
+      </w:r>
+    </w:p>
+    <w:p>
+      <w:pPr>
+        <w:pStyle w:val="ListParagraph"/>
+        <w:spacing w:after="120" w:line="360" w:lineRule="auto"/>
+        <w:ind w:left="360"/>
+        <w:rPr>
+          <w:rFonts w:ascii="Times New Roman" w:hAnsi="Times New Roman" w:cs="Times New Roman"/>
+          <w:b/>
+          <w:sz w:val="24"/>
+          <w:szCs w:val="28"/>
+        </w:rPr>
+      </w:pPr>
+      <w:r>
+        <w:rPr>
+          <w:rFonts w:ascii="Times New Roman" w:hAnsi="Times New Roman" w:cs="Times New Roman"/>
+          <w:b/>
+          <w:sz w:val="24"/>
+          <w:szCs w:val="28"/>
+        </w:rPr>
+        <w:t xml:space="preserve">git add NameOfFolder </w:t>
+      </w:r>
+      <w:r>
+        <w:rPr>
+          <w:rFonts w:ascii="Times New Roman" w:hAnsi="Times New Roman" w:cs="Times New Roman"/>
+          <w:sz w:val="24"/>
+          <w:szCs w:val="28"/>
+        </w:rPr>
+        <w:t xml:space="preserve">or </w:t>
+      </w:r>
+      <w:r>
+        <w:rPr>
+          <w:rFonts w:ascii="Times New Roman" w:hAnsi="Times New Roman" w:cs="Times New Roman"/>
+          <w:b/>
+          <w:sz w:val="24"/>
+          <w:szCs w:val="28"/>
+        </w:rPr>
+        <w:t>git add NameOfFile.extension</w:t>
+      </w:r>
+    </w:p>
+    <w:p>
+      <w:pPr>
+        <w:pStyle w:val="ListParagraph"/>
+        <w:spacing w:after="120" w:line="360" w:lineRule="auto"/>
+        <w:ind w:left="360"/>
+        <w:rPr>
+          <w:rFonts w:ascii="Times New Roman" w:hAnsi="Times New Roman" w:cs="Times New Roman"/>
+          <w:b/>
+          <w:sz w:val="24"/>
+          <w:szCs w:val="28"/>
+        </w:rPr>
+      </w:pPr>
+      <w:r>
+        <w:rPr>
+          <w:rFonts w:ascii="Times New Roman" w:hAnsi="Times New Roman" w:cs="Times New Roman"/>
+          <w:b/>
+          <w:sz w:val="24"/>
+          <w:szCs w:val="28"/>
+        </w:rPr>
+        <w:t>git commit -m “Name(s) of things uploaded”</w:t>
+      </w:r>
+    </w:p>
+    <w:p>
+      <w:pPr>
+        <w:pStyle w:val="ListParagraph"/>
+        <w:spacing w:after="120" w:line="360" w:lineRule="auto"/>
+        <w:ind w:left="360"/>
+        <w:rPr>
+          <w:rFonts w:ascii="Times New Roman" w:hAnsi="Times New Roman" w:cs="Times New Roman"/>
+          <w:b/>
+          <w:sz w:val="24"/>
+          <w:szCs w:val="28"/>
+        </w:rPr>
+      </w:pPr>
+      <w:r>
+        <w:rPr>
+          <w:rFonts w:ascii="Times New Roman" w:hAnsi="Times New Roman" w:cs="Times New Roman"/>
+          <w:b/>
+          <w:sz w:val="24"/>
+          <w:szCs w:val="28"/>
+        </w:rPr>
+        <w:t>git push origin master</w:t>
+      </w:r>
+    </w:p>
+    <w:p>
+      <w:pPr>
+        <w:pStyle w:val="ListParagraph"/>
+        <w:numPr>
+          <w:ilvl w:val="0"/>
+          <w:numId w:val="10"/>
+        </w:numPr>
+        <w:spacing w:after="120" w:line="360" w:lineRule="auto"/>
+        <w:ind w:left="360"/>
+        <w:rPr>
+          <w:rFonts w:ascii="Times New Roman" w:hAnsi="Times New Roman" w:cs="Times New Roman"/>
+          <w:sz w:val="24"/>
+          <w:szCs w:val="28"/>
+        </w:rPr>
+      </w:pPr>
+      <w:r>
+        <w:rPr>
+          <w:rFonts w:ascii="Times New Roman" w:hAnsi="Times New Roman" w:cs="Times New Roman"/>
+          <w:sz w:val="24"/>
+          <w:szCs w:val="28"/>
+        </w:rPr>
+        <w:t xml:space="preserve">If you have a lot of files/folders to upload within a common folder in the repository, you can also do </w:t>
+      </w:r>
+      <w:r>
+        <w:rPr>
+          <w:rFonts w:ascii="Times New Roman" w:hAnsi="Times New Roman" w:cs="Times New Roman"/>
+          <w:b/>
+          <w:sz w:val="24"/>
+          <w:szCs w:val="28"/>
+        </w:rPr>
+        <w:t xml:space="preserve">git add . </w:t>
+      </w:r>
+      <w:r>
+        <w:rPr>
+          <w:rFonts w:ascii="Times New Roman" w:hAnsi="Times New Roman" w:cs="Times New Roman"/>
+          <w:sz w:val="24"/>
+          <w:szCs w:val="28"/>
+        </w:rPr>
+        <w:t xml:space="preserve">and then do </w:t>
+      </w:r>
+      <w:r>
+        <w:rPr>
+          <w:rFonts w:ascii="Times New Roman" w:hAnsi="Times New Roman" w:cs="Times New Roman"/>
+          <w:b/>
+          <w:sz w:val="24"/>
+          <w:szCs w:val="28"/>
+        </w:rPr>
+        <w:t xml:space="preserve">git commit </w:t>
+      </w:r>
+      <w:r>
+        <w:rPr>
+          <w:rFonts w:ascii="Times New Roman" w:hAnsi="Times New Roman" w:cs="Times New Roman"/>
+          <w:sz w:val="24"/>
+          <w:szCs w:val="28"/>
+        </w:rPr>
+        <w:t xml:space="preserve">and </w:t>
+      </w:r>
+      <w:r>
+        <w:rPr>
+          <w:rFonts w:ascii="Times New Roman" w:hAnsi="Times New Roman" w:cs="Times New Roman"/>
+          <w:b/>
+          <w:sz w:val="24"/>
+          <w:szCs w:val="28"/>
+        </w:rPr>
+        <w:t>git push</w:t>
+      </w:r>
+      <w:r>
+        <w:rPr>
+          <w:rFonts w:ascii="Times New Roman" w:hAnsi="Times New Roman" w:cs="Times New Roman"/>
+          <w:sz w:val="24"/>
+          <w:szCs w:val="28"/>
+        </w:rPr>
+        <w:t xml:space="preserve">. </w:t>
+      </w:r>
+      <w:r>
+        <w:rPr>
+          <w:rFonts w:ascii="Times New Roman" w:hAnsi="Times New Roman" w:cs="Times New Roman"/>
+          <w:sz w:val="24"/>
+          <w:szCs w:val="28"/>
+        </w:rPr>
+        <w:t xml:space="preserve">The </w:t>
+      </w:r>
+      <w:r>
+        <w:rPr>
+          <w:rFonts w:ascii="Times New Roman" w:hAnsi="Times New Roman" w:cs="Times New Roman"/>
+          <w:sz w:val="24"/>
+          <w:szCs w:val="28"/>
+        </w:rPr>
+        <w:t>‘</w:t>
+      </w:r>
+      <w:r>
+        <w:rPr>
+          <w:rFonts w:ascii="Times New Roman" w:hAnsi="Times New Roman" w:cs="Times New Roman"/>
+          <w:b/>
+          <w:sz w:val="24"/>
+          <w:szCs w:val="28"/>
+        </w:rPr>
+        <w:t>.</w:t>
+      </w:r>
+      <w:r>
+        <w:rPr>
+          <w:rFonts w:ascii="Times New Roman" w:hAnsi="Times New Roman" w:cs="Times New Roman"/>
+          <w:sz w:val="24"/>
+          <w:szCs w:val="28"/>
+        </w:rPr>
+        <w:t>’</w:t>
+      </w:r>
+      <w:r>
+        <w:rPr>
+          <w:rFonts w:ascii="Times New Roman" w:hAnsi="Times New Roman" w:cs="Times New Roman"/>
+          <w:b/>
+          <w:sz w:val="24"/>
+          <w:szCs w:val="28"/>
+        </w:rPr>
+        <w:t xml:space="preserve"> </w:t>
+      </w:r>
+      <w:r>
+        <w:rPr>
+          <w:rFonts w:ascii="Times New Roman" w:hAnsi="Times New Roman" w:cs="Times New Roman"/>
+          <w:sz w:val="24"/>
+          <w:szCs w:val="28"/>
+        </w:rPr>
+        <w:t>in any git command refers to all files and folders.</w:t>
+      </w:r>
+    </w:p>
+    <w:p>
+      <w:pPr>
+        <w:pStyle w:val="ListParagraph"/>
+        <w:numPr>
+          <w:ilvl w:val="0"/>
+          <w:numId w:val="10"/>
+        </w:numPr>
+        <w:spacing w:after="120" w:line="360" w:lineRule="auto"/>
+        <w:ind w:left="360"/>
+        <w:rPr>
+          <w:rFonts w:ascii="Times New Roman" w:hAnsi="Times New Roman" w:cs="Times New Roman"/>
+          <w:sz w:val="24"/>
+          <w:szCs w:val="28"/>
+        </w:rPr>
+      </w:pPr>
+      <w:r>
+        <w:rPr>
+          <w:rFonts w:ascii="Times New Roman" w:hAnsi="Times New Roman" w:cs="Times New Roman"/>
+          <w:sz w:val="24"/>
+          <w:szCs w:val="28"/>
+        </w:rPr>
+        <w:t xml:space="preserve">If you have staged something to be added by doing </w:t>
+      </w:r>
+      <w:r>
+        <w:rPr>
+          <w:rFonts w:ascii="Times New Roman" w:hAnsi="Times New Roman" w:cs="Times New Roman"/>
+          <w:b/>
+          <w:sz w:val="24"/>
+          <w:szCs w:val="28"/>
+        </w:rPr>
+        <w:t>git add</w:t>
+      </w:r>
+      <w:r>
+        <w:rPr>
+          <w:rFonts w:ascii="Times New Roman" w:hAnsi="Times New Roman" w:cs="Times New Roman"/>
+          <w:sz w:val="24"/>
+          <w:szCs w:val="28"/>
+        </w:rPr>
+        <w:t xml:space="preserve"> but don’t want to add it anymore</w:t>
+      </w:r>
+      <w:r>
+        <w:rPr>
+          <w:rFonts w:ascii="Times New Roman" w:hAnsi="Times New Roman" w:cs="Times New Roman"/>
+          <w:sz w:val="24"/>
+          <w:szCs w:val="28"/>
+        </w:rPr>
+        <w:t xml:space="preserve">, you can do </w:t>
+      </w:r>
+      <w:r>
+        <w:rPr>
+          <w:rFonts w:ascii="Times New Roman" w:hAnsi="Times New Roman" w:cs="Times New Roman"/>
+          <w:b/>
+          <w:sz w:val="24"/>
+          <w:szCs w:val="28"/>
+        </w:rPr>
+        <w:t xml:space="preserve">git reset filename.extenstion </w:t>
+      </w:r>
+      <w:r>
+        <w:rPr>
+          <w:rFonts w:ascii="Times New Roman" w:hAnsi="Times New Roman" w:cs="Times New Roman"/>
+          <w:sz w:val="24"/>
+          <w:szCs w:val="28"/>
+        </w:rPr>
+        <w:t xml:space="preserve">to remove it from the stage before doing committing the changes. </w:t>
+      </w:r>
+      <w:r>
+        <w:rPr>
+          <w:rFonts w:ascii="Times New Roman" w:hAnsi="Times New Roman" w:cs="Times New Roman"/>
+          <w:sz w:val="24"/>
+          <w:szCs w:val="28"/>
+        </w:rPr>
+        <w:t xml:space="preserve"> </w:t>
+      </w:r>
+      <w:r>
+        <w:rPr>
+          <w:rFonts w:ascii="Times New Roman" w:hAnsi="Times New Roman" w:cs="Times New Roman"/>
+          <w:sz w:val="24"/>
+          <w:szCs w:val="28"/>
+        </w:rPr>
+        <w:t xml:space="preserve">You can do </w:t>
+      </w:r>
+      <w:r>
+        <w:rPr>
+          <w:rFonts w:ascii="Times New Roman" w:hAnsi="Times New Roman" w:cs="Times New Roman"/>
+          <w:b/>
+          <w:sz w:val="24"/>
+          <w:szCs w:val="28"/>
+        </w:rPr>
+        <w:t>git reset .</w:t>
+      </w:r>
+      <w:r>
+        <w:rPr>
+          <w:rFonts w:ascii="Times New Roman" w:hAnsi="Times New Roman" w:cs="Times New Roman"/>
+          <w:sz w:val="24"/>
+          <w:szCs w:val="28"/>
+        </w:rPr>
+        <w:t xml:space="preserve"> to reset all the changes you have made after your last commit.</w:t>
+      </w:r>
+    </w:p>
+    <w:p>
+      <w:pPr>
+        <w:pStyle w:val="ListParagraph"/>
+        <w:numPr>
+          <w:ilvl w:val="0"/>
+          <w:numId w:val="10"/>
+        </w:numPr>
+        <w:spacing w:after="120" w:line="360" w:lineRule="auto"/>
+        <w:ind w:left="360"/>
+        <w:rPr>
+          <w:rFonts w:ascii="Times New Roman" w:hAnsi="Times New Roman" w:cs="Times New Roman"/>
+          <w:sz w:val="24"/>
+          <w:szCs w:val="28"/>
+        </w:rPr>
+      </w:pPr>
+      <w:r>
+        <w:rPr>
+          <w:rFonts w:ascii="Times New Roman" w:hAnsi="Times New Roman" w:cs="Times New Roman"/>
+          <w:sz w:val="24"/>
+          <w:szCs w:val="28"/>
+        </w:rPr>
+        <w:t xml:space="preserve">NEVER do </w:t>
+      </w:r>
+      <w:r>
+        <w:rPr>
+          <w:rFonts w:ascii="Times New Roman" w:hAnsi="Times New Roman" w:cs="Times New Roman"/>
+          <w:b/>
+          <w:sz w:val="24"/>
+          <w:szCs w:val="28"/>
+        </w:rPr>
+        <w:t>git add -u</w:t>
       </w:r>
     </w:p>
     <w:sectPr>
@@ -812,7 +1088,7 @@
 </file>
 
 <file path=word/endnotes.xml><?xml version="1.0" encoding="utf-8"?>
-<w:endnotes xmlns:ve="http://schemas.openxmlformats.org/markup-compatibility/2006" xmlns:o="urn:schemas-microsoft-com:office:office" xmlns:r="http://schemas.openxmlformats.org/officeDocument/2006/relationships" xmlns:m="http://schemas.openxmlformats.org/officeDocument/2006/math" xmlns:v="urn:schemas-microsoft-com:vml" xmlns:wp="http://schemas.openxmlformats.org/drawingml/2006/wordprocessingDrawing" xmlns:w10="urn:schemas-microsoft-com:office:word" xmlns:w="http://schemas.openxmlformats.org/wordprocessingml/2006/main" xmlns:wne="http://schemas.microsoft.com/office/word/2006/wordml">
+<w:endnotes xmlns:wpc="http://schemas.microsoft.com/office/word/2010/wordprocessingCanvas" xmlns:mc="http://schemas.openxmlformats.org/markup-compatibility/2006" xmlns:o="urn:schemas-microsoft-com:office:office" xmlns:r="http://schemas.openxmlformats.org/officeDocument/2006/relationships" xmlns:m="http://schemas.openxmlformats.org/officeDocument/2006/math" xmlns:v="urn:schemas-microsoft-com:vml" xmlns:wp14="http://schemas.microsoft.com/office/word/2010/wordprocessingDrawing" xmlns:wp="http://schemas.openxmlformats.org/drawingml/2006/wordprocessingDrawing" xmlns:w10="urn:schemas-microsoft-com:office:word" xmlns:w="http://schemas.openxmlformats.org/wordprocessingml/2006/main" xmlns:w14="http://schemas.microsoft.com/office/word/2010/wordml" xmlns:w15="http://schemas.microsoft.com/office/word/2012/wordml" xmlns:wpg="http://schemas.microsoft.com/office/word/2010/wordprocessingGroup" xmlns:wpi="http://schemas.microsoft.com/office/word/2010/wordprocessingInk" xmlns:wne="http://schemas.microsoft.com/office/word/2006/wordml" xmlns:wps="http://schemas.microsoft.com/office/word/2010/wordprocessingShape" mc:Ignorable="w14 w15 wp14">
   <w:endnote w:type="separator" w:id="-1">
     <w:p>
       <w:pPr>
@@ -837,7 +1113,7 @@
 </file>
 
 <file path=word/footer1.xml><?xml version="1.0" encoding="utf-8"?>
-<w:ftr xmlns:ve="http://schemas.openxmlformats.org/markup-compatibility/2006" xmlns:o="urn:schemas-microsoft-com:office:office" xmlns:r="http://schemas.openxmlformats.org/officeDocument/2006/relationships" xmlns:m="http://schemas.openxmlformats.org/officeDocument/2006/math" xmlns:v="urn:schemas-microsoft-com:vml" xmlns:wp="http://schemas.openxmlformats.org/drawingml/2006/wordprocessingDrawing" xmlns:w10="urn:schemas-microsoft-com:office:word" xmlns:w="http://schemas.openxmlformats.org/wordprocessingml/2006/main" xmlns:wne="http://schemas.microsoft.com/office/word/2006/wordml">
+<w:ftr xmlns:wpc="http://schemas.microsoft.com/office/word/2010/wordprocessingCanvas" xmlns:mc="http://schemas.openxmlformats.org/markup-compatibility/2006" xmlns:o="urn:schemas-microsoft-com:office:office" xmlns:r="http://schemas.openxmlformats.org/officeDocument/2006/relationships" xmlns:m="http://schemas.openxmlformats.org/officeDocument/2006/math" xmlns:v="urn:schemas-microsoft-com:vml" xmlns:wp14="http://schemas.microsoft.com/office/word/2010/wordprocessingDrawing" xmlns:wp="http://schemas.openxmlformats.org/drawingml/2006/wordprocessingDrawing" xmlns:w10="urn:schemas-microsoft-com:office:word" xmlns:w="http://schemas.openxmlformats.org/wordprocessingml/2006/main" xmlns:w14="http://schemas.microsoft.com/office/word/2010/wordml" xmlns:w15="http://schemas.microsoft.com/office/word/2012/wordml" xmlns:wpg="http://schemas.microsoft.com/office/word/2010/wordprocessingGroup" xmlns:wpi="http://schemas.microsoft.com/office/word/2010/wordprocessingInk" xmlns:wne="http://schemas.microsoft.com/office/word/2006/wordml" xmlns:wps="http://schemas.microsoft.com/office/word/2010/wordprocessingShape" mc:Ignorable="w14 w15 wp14">
   <w:sdt>
     <w:sdtPr>
       <w:id w:val="225921736"/>
@@ -846,20 +1122,34 @@
         <w:docPartUnique/>
       </w:docPartObj>
     </w:sdtPr>
+    <w:sdtEndPr/>
     <w:sdtContent>
       <w:p>
         <w:pPr>
           <w:pStyle w:val="Footer"/>
           <w:jc w:val="center"/>
         </w:pPr>
-        <w:fldSimple w:instr=" PAGE   \* MERGEFORMAT ">
-          <w:r>
-            <w:rPr>
-              <w:noProof/>
-            </w:rPr>
-            <w:t>2</w:t>
-          </w:r>
-        </w:fldSimple>
+        <w:r>
+          <w:fldChar w:fldCharType="begin"/>
+        </w:r>
+        <w:r>
+          <w:instrText xml:space="preserve"> PAGE   \* MERGEFORMAT </w:instrText>
+        </w:r>
+        <w:r>
+          <w:fldChar w:fldCharType="separate"/>
+        </w:r>
+        <w:r>
+          <w:rPr>
+            <w:noProof/>
+          </w:rPr>
+          <w:t>1</w:t>
+        </w:r>
+        <w:r>
+          <w:rPr>
+            <w:noProof/>
+          </w:rPr>
+          <w:fldChar w:fldCharType="end"/>
+        </w:r>
       </w:p>
     </w:sdtContent>
   </w:sdt>
@@ -872,7 +1162,7 @@
 </file>
 
 <file path=word/footnotes.xml><?xml version="1.0" encoding="utf-8"?>
-<w:footnotes xmlns:ve="http://schemas.openxmlformats.org/markup-compatibility/2006" xmlns:o="urn:schemas-microsoft-com:office:office" xmlns:r="http://schemas.openxmlformats.org/officeDocument/2006/relationships" xmlns:m="http://schemas.openxmlformats.org/officeDocument/2006/math" xmlns:v="urn:schemas-microsoft-com:vml" xmlns:wp="http://schemas.openxmlformats.org/drawingml/2006/wordprocessingDrawing" xmlns:w10="urn:schemas-microsoft-com:office:word" xmlns:w="http://schemas.openxmlformats.org/wordprocessingml/2006/main" xmlns:wne="http://schemas.microsoft.com/office/word/2006/wordml">
+<w:footnotes xmlns:wpc="http://schemas.microsoft.com/office/word/2010/wordprocessingCanvas" xmlns:mc="http://schemas.openxmlformats.org/markup-compatibility/2006" xmlns:o="urn:schemas-microsoft-com:office:office" xmlns:r="http://schemas.openxmlformats.org/officeDocument/2006/relationships" xmlns:m="http://schemas.openxmlformats.org/officeDocument/2006/math" xmlns:v="urn:schemas-microsoft-com:vml" xmlns:wp14="http://schemas.microsoft.com/office/word/2010/wordprocessingDrawing" xmlns:wp="http://schemas.openxmlformats.org/drawingml/2006/wordprocessingDrawing" xmlns:w10="urn:schemas-microsoft-com:office:word" xmlns:w="http://schemas.openxmlformats.org/wordprocessingml/2006/main" xmlns:w14="http://schemas.microsoft.com/office/word/2010/wordml" xmlns:w15="http://schemas.microsoft.com/office/word/2012/wordml" xmlns:wpg="http://schemas.microsoft.com/office/word/2010/wordprocessingGroup" xmlns:wpi="http://schemas.microsoft.com/office/word/2010/wordprocessingInk" xmlns:wne="http://schemas.microsoft.com/office/word/2006/wordml" xmlns:wps="http://schemas.microsoft.com/office/word/2010/wordprocessingShape" mc:Ignorable="w14 w15 wp14">
   <w:footnote w:type="separator" w:id="-1">
     <w:p>
       <w:pPr>
@@ -897,7 +1187,7 @@
 </file>
 
 <file path=word/header1.xml><?xml version="1.0" encoding="utf-8"?>
-<w:hdr xmlns:ve="http://schemas.openxmlformats.org/markup-compatibility/2006" xmlns:o="urn:schemas-microsoft-com:office:office" xmlns:r="http://schemas.openxmlformats.org/officeDocument/2006/relationships" xmlns:m="http://schemas.openxmlformats.org/officeDocument/2006/math" xmlns:v="urn:schemas-microsoft-com:vml" xmlns:wp="http://schemas.openxmlformats.org/drawingml/2006/wordprocessingDrawing" xmlns:w10="urn:schemas-microsoft-com:office:word" xmlns:w="http://schemas.openxmlformats.org/wordprocessingml/2006/main" xmlns:wne="http://schemas.microsoft.com/office/word/2006/wordml">
+<w:hdr xmlns:wpc="http://schemas.microsoft.com/office/word/2010/wordprocessingCanvas" xmlns:mc="http://schemas.openxmlformats.org/markup-compatibility/2006" xmlns:o="urn:schemas-microsoft-com:office:office" xmlns:r="http://schemas.openxmlformats.org/officeDocument/2006/relationships" xmlns:m="http://schemas.openxmlformats.org/officeDocument/2006/math" xmlns:v="urn:schemas-microsoft-com:vml" xmlns:wp14="http://schemas.microsoft.com/office/word/2010/wordprocessingDrawing" xmlns:wp="http://schemas.openxmlformats.org/drawingml/2006/wordprocessingDrawing" xmlns:w10="urn:schemas-microsoft-com:office:word" xmlns:w="http://schemas.openxmlformats.org/wordprocessingml/2006/main" xmlns:w14="http://schemas.microsoft.com/office/word/2010/wordml" xmlns:w15="http://schemas.microsoft.com/office/word/2012/wordml" xmlns:wpg="http://schemas.microsoft.com/office/word/2010/wordprocessingGroup" xmlns:wpi="http://schemas.microsoft.com/office/word/2010/wordprocessingInk" xmlns:wne="http://schemas.microsoft.com/office/word/2006/wordml" xmlns:wps="http://schemas.microsoft.com/office/word/2010/wordprocessingShape" mc:Ignorable="w14 w15 wp14">
   <w:sdt>
     <w:sdtPr>
       <w:id w:val="225921735"/>
@@ -906,19 +1196,33 @@
         <w:docPartUnique/>
       </w:docPartObj>
     </w:sdtPr>
+    <w:sdtEndPr/>
     <w:sdtContent>
       <w:p>
         <w:pPr>
           <w:pStyle w:val="Header"/>
         </w:pPr>
-        <w:fldSimple w:instr=" PAGE   \* MERGEFORMAT ">
-          <w:r>
-            <w:rPr>
-              <w:noProof/>
-            </w:rPr>
-            <w:t>2</w:t>
-          </w:r>
-        </w:fldSimple>
+        <w:r>
+          <w:fldChar w:fldCharType="begin"/>
+        </w:r>
+        <w:r>
+          <w:instrText xml:space="preserve"> PAGE   \* MERGEFORMAT </w:instrText>
+        </w:r>
+        <w:r>
+          <w:fldChar w:fldCharType="separate"/>
+        </w:r>
+        <w:r>
+          <w:rPr>
+            <w:noProof/>
+          </w:rPr>
+          <w:t>1</w:t>
+        </w:r>
+        <w:r>
+          <w:rPr>
+            <w:noProof/>
+          </w:rPr>
+          <w:fldChar w:fldCharType="end"/>
+        </w:r>
       </w:p>
     </w:sdtContent>
   </w:sdt>
@@ -931,8 +1235,8 @@
 </file>
 
 <file path=word/numbering.xml><?xml version="1.0" encoding="utf-8"?>
-<w:numbering xmlns:ve="http://schemas.openxmlformats.org/markup-compatibility/2006" xmlns:o="urn:schemas-microsoft-com:office:office" xmlns:r="http://schemas.openxmlformats.org/officeDocument/2006/relationships" xmlns:m="http://schemas.openxmlformats.org/officeDocument/2006/math" xmlns:v="urn:schemas-microsoft-com:vml" xmlns:wp="http://schemas.openxmlformats.org/drawingml/2006/wordprocessingDrawing" xmlns:w10="urn:schemas-microsoft-com:office:word" xmlns:w="http://schemas.openxmlformats.org/wordprocessingml/2006/main" xmlns:wne="http://schemas.microsoft.com/office/word/2006/wordml">
-  <w:abstractNum w:abstractNumId="0">
+<w:numbering xmlns:wpc="http://schemas.microsoft.com/office/word/2010/wordprocessingCanvas" xmlns:mc="http://schemas.openxmlformats.org/markup-compatibility/2006" xmlns:o="urn:schemas-microsoft-com:office:office" xmlns:r="http://schemas.openxmlformats.org/officeDocument/2006/relationships" xmlns:m="http://schemas.openxmlformats.org/officeDocument/2006/math" xmlns:v="urn:schemas-microsoft-com:vml" xmlns:wp14="http://schemas.microsoft.com/office/word/2010/wordprocessingDrawing" xmlns:wp="http://schemas.openxmlformats.org/drawingml/2006/wordprocessingDrawing" xmlns:w10="urn:schemas-microsoft-com:office:word" xmlns:w="http://schemas.openxmlformats.org/wordprocessingml/2006/main" xmlns:w14="http://schemas.microsoft.com/office/word/2010/wordml" xmlns:w15="http://schemas.microsoft.com/office/word/2012/wordml" xmlns:wpg="http://schemas.microsoft.com/office/word/2010/wordprocessingGroup" xmlns:wpi="http://schemas.microsoft.com/office/word/2010/wordprocessingInk" xmlns:wne="http://schemas.microsoft.com/office/word/2006/wordml" xmlns:wps="http://schemas.microsoft.com/office/word/2010/wordprocessingShape" mc:Ignorable="w14 w15 wp14">
+  <w:abstractNum w:abstractNumId="0" w15:restartNumberingAfterBreak="0">
     <w:nsid w:val="0D423F34"/>
     <w:multiLevelType w:val="hybridMultilevel"/>
     <w:tmpl w:val="FDFAFB64"/>
@@ -1021,7 +1325,7 @@
       </w:pPr>
     </w:lvl>
   </w:abstractNum>
-  <w:abstractNum w:abstractNumId="1">
+  <w:abstractNum w:abstractNumId="1" w15:restartNumberingAfterBreak="0">
     <w:nsid w:val="0D472139"/>
     <w:multiLevelType w:val="hybridMultilevel"/>
     <w:tmpl w:val="6150C7EE"/>
@@ -1107,7 +1411,93 @@
       </w:pPr>
     </w:lvl>
   </w:abstractNum>
-  <w:abstractNum w:abstractNumId="2">
+  <w:abstractNum w:abstractNumId="2" w15:restartNumberingAfterBreak="0">
+    <w:nsid w:val="0E157086"/>
+    <w:multiLevelType w:val="hybridMultilevel"/>
+    <w:tmpl w:val="FE48B700"/>
+    <w:lvl w:ilvl="0" w:tplc="0409000F">
+      <w:start w:val="1"/>
+      <w:numFmt w:val="decimal"/>
+      <w:lvlText w:val="%1."/>
+      <w:lvlJc w:val="left"/>
+      <w:pPr>
+        <w:ind w:left="1440" w:hanging="360"/>
+      </w:pPr>
+    </w:lvl>
+    <w:lvl w:ilvl="1" w:tplc="04090019" w:tentative="1">
+      <w:start w:val="1"/>
+      <w:numFmt w:val="lowerLetter"/>
+      <w:lvlText w:val="%2."/>
+      <w:lvlJc w:val="left"/>
+      <w:pPr>
+        <w:ind w:left="2160" w:hanging="360"/>
+      </w:pPr>
+    </w:lvl>
+    <w:lvl w:ilvl="2" w:tplc="0409001B" w:tentative="1">
+      <w:start w:val="1"/>
+      <w:numFmt w:val="lowerRoman"/>
+      <w:lvlText w:val="%3."/>
+      <w:lvlJc w:val="right"/>
+      <w:pPr>
+        <w:ind w:left="2880" w:hanging="180"/>
+      </w:pPr>
+    </w:lvl>
+    <w:lvl w:ilvl="3" w:tplc="0409000F" w:tentative="1">
+      <w:start w:val="1"/>
+      <w:numFmt w:val="decimal"/>
+      <w:lvlText w:val="%4."/>
+      <w:lvlJc w:val="left"/>
+      <w:pPr>
+        <w:ind w:left="3600" w:hanging="360"/>
+      </w:pPr>
+    </w:lvl>
+    <w:lvl w:ilvl="4" w:tplc="04090019" w:tentative="1">
+      <w:start w:val="1"/>
+      <w:numFmt w:val="lowerLetter"/>
+      <w:lvlText w:val="%5."/>
+      <w:lvlJc w:val="left"/>
+      <w:pPr>
+        <w:ind w:left="4320" w:hanging="360"/>
+      </w:pPr>
+    </w:lvl>
+    <w:lvl w:ilvl="5" w:tplc="0409001B" w:tentative="1">
+      <w:start w:val="1"/>
+      <w:numFmt w:val="lowerRoman"/>
+      <w:lvlText w:val="%6."/>
+      <w:lvlJc w:val="right"/>
+      <w:pPr>
+        <w:ind w:left="5040" w:hanging="180"/>
+      </w:pPr>
+    </w:lvl>
+    <w:lvl w:ilvl="6" w:tplc="0409000F" w:tentative="1">
+      <w:start w:val="1"/>
+      <w:numFmt w:val="decimal"/>
+      <w:lvlText w:val="%7."/>
+      <w:lvlJc w:val="left"/>
+      <w:pPr>
+        <w:ind w:left="5760" w:hanging="360"/>
+      </w:pPr>
+    </w:lvl>
+    <w:lvl w:ilvl="7" w:tplc="04090019" w:tentative="1">
+      <w:start w:val="1"/>
+      <w:numFmt w:val="lowerLetter"/>
+      <w:lvlText w:val="%8."/>
+      <w:lvlJc w:val="left"/>
+      <w:pPr>
+        <w:ind w:left="6480" w:hanging="360"/>
+      </w:pPr>
+    </w:lvl>
+    <w:lvl w:ilvl="8" w:tplc="0409001B" w:tentative="1">
+      <w:start w:val="1"/>
+      <w:numFmt w:val="lowerRoman"/>
+      <w:lvlText w:val="%9."/>
+      <w:lvlJc w:val="right"/>
+      <w:pPr>
+        <w:ind w:left="7200" w:hanging="180"/>
+      </w:pPr>
+    </w:lvl>
+  </w:abstractNum>
+  <w:abstractNum w:abstractNumId="3" w15:restartNumberingAfterBreak="0">
     <w:nsid w:val="1D0D3B07"/>
     <w:multiLevelType w:val="hybridMultilevel"/>
     <w:tmpl w:val="7834F606"/>
@@ -1193,7 +1583,7 @@
       </w:pPr>
     </w:lvl>
   </w:abstractNum>
-  <w:abstractNum w:abstractNumId="3">
+  <w:abstractNum w:abstractNumId="4" w15:restartNumberingAfterBreak="0">
     <w:nsid w:val="1DF7334A"/>
     <w:multiLevelType w:val="hybridMultilevel"/>
     <w:tmpl w:val="B7C47A6A"/>
@@ -1306,7 +1696,7 @@
       </w:rPr>
     </w:lvl>
   </w:abstractNum>
-  <w:abstractNum w:abstractNumId="4">
+  <w:abstractNum w:abstractNumId="5" w15:restartNumberingAfterBreak="0">
     <w:nsid w:val="2B4F2906"/>
     <w:multiLevelType w:val="hybridMultilevel"/>
     <w:tmpl w:val="E61A29A4"/>
@@ -1395,7 +1785,93 @@
       </w:pPr>
     </w:lvl>
   </w:abstractNum>
-  <w:abstractNum w:abstractNumId="5">
+  <w:abstractNum w:abstractNumId="6" w15:restartNumberingAfterBreak="0">
+    <w:nsid w:val="2FFC1078"/>
+    <w:multiLevelType w:val="hybridMultilevel"/>
+    <w:tmpl w:val="966E7830"/>
+    <w:lvl w:ilvl="0" w:tplc="0409000F">
+      <w:start w:val="1"/>
+      <w:numFmt w:val="decimal"/>
+      <w:lvlText w:val="%1."/>
+      <w:lvlJc w:val="left"/>
+      <w:pPr>
+        <w:ind w:left="1440" w:hanging="360"/>
+      </w:pPr>
+    </w:lvl>
+    <w:lvl w:ilvl="1" w:tplc="04090019" w:tentative="1">
+      <w:start w:val="1"/>
+      <w:numFmt w:val="lowerLetter"/>
+      <w:lvlText w:val="%2."/>
+      <w:lvlJc w:val="left"/>
+      <w:pPr>
+        <w:ind w:left="2160" w:hanging="360"/>
+      </w:pPr>
+    </w:lvl>
+    <w:lvl w:ilvl="2" w:tplc="0409001B" w:tentative="1">
+      <w:start w:val="1"/>
+      <w:numFmt w:val="lowerRoman"/>
+      <w:lvlText w:val="%3."/>
+      <w:lvlJc w:val="right"/>
+      <w:pPr>
+        <w:ind w:left="2880" w:hanging="180"/>
+      </w:pPr>
+    </w:lvl>
+    <w:lvl w:ilvl="3" w:tplc="0409000F" w:tentative="1">
+      <w:start w:val="1"/>
+      <w:numFmt w:val="decimal"/>
+      <w:lvlText w:val="%4."/>
+      <w:lvlJc w:val="left"/>
+      <w:pPr>
+        <w:ind w:left="3600" w:hanging="360"/>
+      </w:pPr>
+    </w:lvl>
+    <w:lvl w:ilvl="4" w:tplc="04090019" w:tentative="1">
+      <w:start w:val="1"/>
+      <w:numFmt w:val="lowerLetter"/>
+      <w:lvlText w:val="%5."/>
+      <w:lvlJc w:val="left"/>
+      <w:pPr>
+        <w:ind w:left="4320" w:hanging="360"/>
+      </w:pPr>
+    </w:lvl>
+    <w:lvl w:ilvl="5" w:tplc="0409001B" w:tentative="1">
+      <w:start w:val="1"/>
+      <w:numFmt w:val="lowerRoman"/>
+      <w:lvlText w:val="%6."/>
+      <w:lvlJc w:val="right"/>
+      <w:pPr>
+        <w:ind w:left="5040" w:hanging="180"/>
+      </w:pPr>
+    </w:lvl>
+    <w:lvl w:ilvl="6" w:tplc="0409000F" w:tentative="1">
+      <w:start w:val="1"/>
+      <w:numFmt w:val="decimal"/>
+      <w:lvlText w:val="%7."/>
+      <w:lvlJc w:val="left"/>
+      <w:pPr>
+        <w:ind w:left="5760" w:hanging="360"/>
+      </w:pPr>
+    </w:lvl>
+    <w:lvl w:ilvl="7" w:tplc="04090019" w:tentative="1">
+      <w:start w:val="1"/>
+      <w:numFmt w:val="lowerLetter"/>
+      <w:lvlText w:val="%8."/>
+      <w:lvlJc w:val="left"/>
+      <w:pPr>
+        <w:ind w:left="6480" w:hanging="360"/>
+      </w:pPr>
+    </w:lvl>
+    <w:lvl w:ilvl="8" w:tplc="0409001B" w:tentative="1">
+      <w:start w:val="1"/>
+      <w:numFmt w:val="lowerRoman"/>
+      <w:lvlText w:val="%9."/>
+      <w:lvlJc w:val="right"/>
+      <w:pPr>
+        <w:ind w:left="7200" w:hanging="180"/>
+      </w:pPr>
+    </w:lvl>
+  </w:abstractNum>
+  <w:abstractNum w:abstractNumId="7" w15:restartNumberingAfterBreak="0">
     <w:nsid w:val="451E6277"/>
     <w:multiLevelType w:val="hybridMultilevel"/>
     <w:tmpl w:val="71E60110"/>
@@ -1484,7 +1960,7 @@
       </w:pPr>
     </w:lvl>
   </w:abstractNum>
-  <w:abstractNum w:abstractNumId="6">
+  <w:abstractNum w:abstractNumId="8" w15:restartNumberingAfterBreak="0">
     <w:nsid w:val="47891108"/>
     <w:multiLevelType w:val="hybridMultilevel"/>
     <w:tmpl w:val="1E4A6948"/>
@@ -1570,7 +2046,7 @@
       </w:pPr>
     </w:lvl>
   </w:abstractNum>
-  <w:abstractNum w:abstractNumId="7">
+  <w:abstractNum w:abstractNumId="9" w15:restartNumberingAfterBreak="0">
     <w:nsid w:val="6C293158"/>
     <w:multiLevelType w:val="hybridMultilevel"/>
     <w:tmpl w:val="57386F04"/>
@@ -1656,7 +2132,7 @@
       </w:pPr>
     </w:lvl>
   </w:abstractNum>
-  <w:abstractNum w:abstractNumId="8">
+  <w:abstractNum w:abstractNumId="10" w15:restartNumberingAfterBreak="0">
     <w:nsid w:val="791601F9"/>
     <w:multiLevelType w:val="hybridMultilevel"/>
     <w:tmpl w:val="92E619F8"/>
@@ -1770,37 +2246,43 @@
     </w:lvl>
   </w:abstractNum>
   <w:num w:numId="1">
-    <w:abstractNumId w:val="3"/>
+    <w:abstractNumId w:val="4"/>
   </w:num>
   <w:num w:numId="2">
-    <w:abstractNumId w:val="8"/>
+    <w:abstractNumId w:val="10"/>
   </w:num>
   <w:num w:numId="3">
-    <w:abstractNumId w:val="7"/>
+    <w:abstractNumId w:val="9"/>
   </w:num>
   <w:num w:numId="4">
-    <w:abstractNumId w:val="2"/>
+    <w:abstractNumId w:val="3"/>
   </w:num>
   <w:num w:numId="5">
     <w:abstractNumId w:val="1"/>
   </w:num>
   <w:num w:numId="6">
-    <w:abstractNumId w:val="6"/>
+    <w:abstractNumId w:val="8"/>
   </w:num>
   <w:num w:numId="7">
-    <w:abstractNumId w:val="4"/>
+    <w:abstractNumId w:val="5"/>
   </w:num>
   <w:num w:numId="8">
-    <w:abstractNumId w:val="5"/>
+    <w:abstractNumId w:val="7"/>
   </w:num>
   <w:num w:numId="9">
     <w:abstractNumId w:val="0"/>
+  </w:num>
+  <w:num w:numId="10">
+    <w:abstractNumId w:val="2"/>
+  </w:num>
+  <w:num w:numId="11">
+    <w:abstractNumId w:val="6"/>
   </w:num>
 </w:numbering>
 </file>
 
 <file path=word/styles.xml><?xml version="1.0" encoding="utf-8"?>
-<w:styles xmlns:r="http://schemas.openxmlformats.org/officeDocument/2006/relationships" xmlns:w="http://schemas.openxmlformats.org/wordprocessingml/2006/main">
+<w:styles xmlns:mc="http://schemas.openxmlformats.org/markup-compatibility/2006" xmlns:r="http://schemas.openxmlformats.org/officeDocument/2006/relationships" xmlns:w="http://schemas.openxmlformats.org/wordprocessingml/2006/main" xmlns:w14="http://schemas.microsoft.com/office/word/2010/wordml" xmlns:w15="http://schemas.microsoft.com/office/word/2012/wordml" mc:Ignorable="w14 w15">
   <w:docDefaults>
     <w:rPrDefault>
       <w:rPr>
@@ -1816,144 +2298,378 @@
       </w:pPr>
     </w:pPrDefault>
   </w:docDefaults>
-  <w:latentStyles w:defLockedState="0" w:defUIPriority="99" w:defSemiHidden="1" w:defUnhideWhenUsed="1" w:defQFormat="0" w:count="267">
-    <w:lsdException w:name="Normal" w:semiHidden="0" w:uiPriority="0" w:unhideWhenUsed="0" w:qFormat="1"/>
-    <w:lsdException w:name="heading 1" w:semiHidden="0" w:uiPriority="9" w:unhideWhenUsed="0" w:qFormat="1"/>
-    <w:lsdException w:name="heading 2" w:uiPriority="9" w:qFormat="1"/>
-    <w:lsdException w:name="heading 3" w:uiPriority="9" w:qFormat="1"/>
-    <w:lsdException w:name="heading 4" w:uiPriority="9" w:qFormat="1"/>
-    <w:lsdException w:name="heading 5" w:uiPriority="9" w:qFormat="1"/>
-    <w:lsdException w:name="heading 6" w:uiPriority="9" w:qFormat="1"/>
-    <w:lsdException w:name="heading 7" w:uiPriority="9" w:qFormat="1"/>
-    <w:lsdException w:name="heading 8" w:uiPriority="9" w:qFormat="1"/>
-    <w:lsdException w:name="heading 9" w:uiPriority="9" w:qFormat="1"/>
-    <w:lsdException w:name="toc 1" w:uiPriority="39"/>
-    <w:lsdException w:name="toc 2" w:uiPriority="39"/>
-    <w:lsdException w:name="toc 3" w:uiPriority="39"/>
-    <w:lsdException w:name="toc 4" w:uiPriority="39"/>
-    <w:lsdException w:name="toc 5" w:uiPriority="39"/>
-    <w:lsdException w:name="toc 6" w:uiPriority="39"/>
-    <w:lsdException w:name="toc 7" w:uiPriority="39"/>
-    <w:lsdException w:name="toc 8" w:uiPriority="39"/>
-    <w:lsdException w:name="toc 9" w:uiPriority="39"/>
-    <w:lsdException w:name="caption" w:uiPriority="35" w:qFormat="1"/>
-    <w:lsdException w:name="Title" w:semiHidden="0" w:uiPriority="10" w:unhideWhenUsed="0" w:qFormat="1"/>
-    <w:lsdException w:name="Default Paragraph Font" w:uiPriority="1"/>
-    <w:lsdException w:name="Subtitle" w:semiHidden="0" w:uiPriority="11" w:unhideWhenUsed="0" w:qFormat="1"/>
-    <w:lsdException w:name="Strong" w:semiHidden="0" w:uiPriority="22" w:unhideWhenUsed="0" w:qFormat="1"/>
-    <w:lsdException w:name="Emphasis" w:semiHidden="0" w:uiPriority="20" w:unhideWhenUsed="0" w:qFormat="1"/>
-    <w:lsdException w:name="Table Grid" w:semiHidden="0" w:uiPriority="59" w:unhideWhenUsed="0"/>
-    <w:lsdException w:name="Placeholder Text" w:unhideWhenUsed="0"/>
-    <w:lsdException w:name="No Spacing" w:semiHidden="0" w:uiPriority="1" w:unhideWhenUsed="0" w:qFormat="1"/>
-    <w:lsdException w:name="Light Shading" w:semiHidden="0" w:uiPriority="60" w:unhideWhenUsed="0"/>
-    <w:lsdException w:name="Light List" w:semiHidden="0" w:uiPriority="61" w:unhideWhenUsed="0"/>
-    <w:lsdException w:name="Light Grid" w:semiHidden="0" w:uiPriority="62" w:unhideWhenUsed="0"/>
-    <w:lsdException w:name="Medium Shading 1" w:semiHidden="0" w:uiPriority="63" w:unhideWhenUsed="0"/>
-    <w:lsdException w:name="Medium Shading 2" w:semiHidden="0" w:uiPriority="64" w:unhideWhenUsed="0"/>
-    <w:lsdException w:name="Medium List 1" w:semiHidden="0" w:uiPriority="65" w:unhideWhenUsed="0"/>
-    <w:lsdException w:name="Medium List 2" w:semiHidden="0" w:uiPriority="66" w:unhideWhenUsed="0"/>
-    <w:lsdException w:name="Medium Grid 1" w:semiHidden="0" w:uiPriority="67" w:unhideWhenUsed="0"/>
-    <w:lsdException w:name="Medium Grid 2" w:semiHidden="0" w:uiPriority="68" w:unhideWhenUsed="0"/>
-    <w:lsdException w:name="Medium Grid 3" w:semiHidden="0" w:uiPriority="69" w:unhideWhenUsed="0"/>
-    <w:lsdException w:name="Dark List" w:semiHidden="0" w:uiPriority="70" w:unhideWhenUsed="0"/>
-    <w:lsdException w:name="Colorful Shading" w:semiHidden="0" w:uiPriority="71" w:unhideWhenUsed="0"/>
-    <w:lsdException w:name="Colorful List" w:semiHidden="0" w:uiPriority="72" w:unhideWhenUsed="0"/>
-    <w:lsdException w:name="Colorful Grid" w:semiHidden="0" w:uiPriority="73" w:unhideWhenUsed="0"/>
-    <w:lsdException w:name="Light Shading Accent 1" w:semiHidden="0" w:uiPriority="60" w:unhideWhenUsed="0"/>
-    <w:lsdException w:name="Light List Accent 1" w:semiHidden="0" w:uiPriority="61" w:unhideWhenUsed="0"/>
-    <w:lsdException w:name="Light Grid Accent 1" w:semiHidden="0" w:uiPriority="62" w:unhideWhenUsed="0"/>
-    <w:lsdException w:name="Medium Shading 1 Accent 1" w:semiHidden="0" w:uiPriority="63" w:unhideWhenUsed="0"/>
-    <w:lsdException w:name="Medium Shading 2 Accent 1" w:semiHidden="0" w:uiPriority="64" w:unhideWhenUsed="0"/>
-    <w:lsdException w:name="Medium List 1 Accent 1" w:semiHidden="0" w:uiPriority="65" w:unhideWhenUsed="0"/>
-    <w:lsdException w:name="Revision" w:unhideWhenUsed="0"/>
-    <w:lsdException w:name="List Paragraph" w:semiHidden="0" w:uiPriority="34" w:unhideWhenUsed="0" w:qFormat="1"/>
-    <w:lsdException w:name="Quote" w:semiHidden="0" w:uiPriority="29" w:unhideWhenUsed="0" w:qFormat="1"/>
-    <w:lsdException w:name="Intense Quote" w:semiHidden="0" w:uiPriority="30" w:unhideWhenUsed="0" w:qFormat="1"/>
-    <w:lsdException w:name="Medium List 2 Accent 1" w:semiHidden="0" w:uiPriority="66" w:unhideWhenUsed="0"/>
-    <w:lsdException w:name="Medium Grid 1 Accent 1" w:semiHidden="0" w:uiPriority="67" w:unhideWhenUsed="0"/>
-    <w:lsdException w:name="Medium Grid 2 Accent 1" w:semiHidden="0" w:uiPriority="68" w:unhideWhenUsed="0"/>
-    <w:lsdException w:name="Medium Grid 3 Accent 1" w:semiHidden="0" w:uiPriority="69" w:unhideWhenUsed="0"/>
-    <w:lsdException w:name="Dark List Accent 1" w:semiHidden="0" w:uiPriority="70" w:unhideWhenUsed="0"/>
-    <w:lsdException w:name="Colorful Shading Accent 1" w:semiHidden="0" w:uiPriority="71" w:unhideWhenUsed="0"/>
-    <w:lsdException w:name="Colorful List Accent 1" w:semiHidden="0" w:uiPriority="72" w:unhideWhenUsed="0"/>
-    <w:lsdException w:name="Colorful Grid Accent 1" w:semiHidden="0" w:uiPriority="73" w:unhideWhenUsed="0"/>
-    <w:lsdException w:name="Light Shading Accent 2" w:semiHidden="0" w:uiPriority="60" w:unhideWhenUsed="0"/>
-    <w:lsdException w:name="Light List Accent 2" w:semiHidden="0" w:uiPriority="61" w:unhideWhenUsed="0"/>
-    <w:lsdException w:name="Light Grid Accent 2" w:semiHidden="0" w:uiPriority="62" w:unhideWhenUsed="0"/>
-    <w:lsdException w:name="Medium Shading 1 Accent 2" w:semiHidden="0" w:uiPriority="63" w:unhideWhenUsed="0"/>
-    <w:lsdException w:name="Medium Shading 2 Accent 2" w:semiHidden="0" w:uiPriority="64" w:unhideWhenUsed="0"/>
-    <w:lsdException w:name="Medium List 1 Accent 2" w:semiHidden="0" w:uiPriority="65" w:unhideWhenUsed="0"/>
-    <w:lsdException w:name="Medium List 2 Accent 2" w:semiHidden="0" w:uiPriority="66" w:unhideWhenUsed="0"/>
-    <w:lsdException w:name="Medium Grid 1 Accent 2" w:semiHidden="0" w:uiPriority="67" w:unhideWhenUsed="0"/>
-    <w:lsdException w:name="Medium Grid 2 Accent 2" w:semiHidden="0" w:uiPriority="68" w:unhideWhenUsed="0"/>
-    <w:lsdException w:name="Medium Grid 3 Accent 2" w:semiHidden="0" w:uiPriority="69" w:unhideWhenUsed="0"/>
-    <w:lsdException w:name="Dark List Accent 2" w:semiHidden="0" w:uiPriority="70" w:unhideWhenUsed="0"/>
-    <w:lsdException w:name="Colorful Shading Accent 2" w:semiHidden="0" w:uiPriority="71" w:unhideWhenUsed="0"/>
-    <w:lsdException w:name="Colorful List Accent 2" w:semiHidden="0" w:uiPriority="72" w:unhideWhenUsed="0"/>
-    <w:lsdException w:name="Colorful Grid Accent 2" w:semiHidden="0" w:uiPriority="73" w:unhideWhenUsed="0"/>
-    <w:lsdException w:name="Light Shading Accent 3" w:semiHidden="0" w:uiPriority="60" w:unhideWhenUsed="0"/>
-    <w:lsdException w:name="Light List Accent 3" w:semiHidden="0" w:uiPriority="61" w:unhideWhenUsed="0"/>
-    <w:lsdException w:name="Light Grid Accent 3" w:semiHidden="0" w:uiPriority="62" w:unhideWhenUsed="0"/>
-    <w:lsdException w:name="Medium Shading 1 Accent 3" w:semiHidden="0" w:uiPriority="63" w:unhideWhenUsed="0"/>
-    <w:lsdException w:name="Medium Shading 2 Accent 3" w:semiHidden="0" w:uiPriority="64" w:unhideWhenUsed="0"/>
-    <w:lsdException w:name="Medium List 1 Accent 3" w:semiHidden="0" w:uiPriority="65" w:unhideWhenUsed="0"/>
-    <w:lsdException w:name="Medium List 2 Accent 3" w:semiHidden="0" w:uiPriority="66" w:unhideWhenUsed="0"/>
-    <w:lsdException w:name="Medium Grid 1 Accent 3" w:semiHidden="0" w:uiPriority="67" w:unhideWhenUsed="0"/>
-    <w:lsdException w:name="Medium Grid 2 Accent 3" w:semiHidden="0" w:uiPriority="68" w:unhideWhenUsed="0"/>
-    <w:lsdException w:name="Medium Grid 3 Accent 3" w:semiHidden="0" w:uiPriority="69" w:unhideWhenUsed="0"/>
-    <w:lsdException w:name="Dark List Accent 3" w:semiHidden="0" w:uiPriority="70" w:unhideWhenUsed="0"/>
-    <w:lsdException w:name="Colorful Shading Accent 3" w:semiHidden="0" w:uiPriority="71" w:unhideWhenUsed="0"/>
-    <w:lsdException w:name="Colorful List Accent 3" w:semiHidden="0" w:uiPriority="72" w:unhideWhenUsed="0"/>
-    <w:lsdException w:name="Colorful Grid Accent 3" w:semiHidden="0" w:uiPriority="73" w:unhideWhenUsed="0"/>
-    <w:lsdException w:name="Light Shading Accent 4" w:semiHidden="0" w:uiPriority="60" w:unhideWhenUsed="0"/>
-    <w:lsdException w:name="Light List Accent 4" w:semiHidden="0" w:uiPriority="61" w:unhideWhenUsed="0"/>
-    <w:lsdException w:name="Light Grid Accent 4" w:semiHidden="0" w:uiPriority="62" w:unhideWhenUsed="0"/>
-    <w:lsdException w:name="Medium Shading 1 Accent 4" w:semiHidden="0" w:uiPriority="63" w:unhideWhenUsed="0"/>
-    <w:lsdException w:name="Medium Shading 2 Accent 4" w:semiHidden="0" w:uiPriority="64" w:unhideWhenUsed="0"/>
-    <w:lsdException w:name="Medium List 1 Accent 4" w:semiHidden="0" w:uiPriority="65" w:unhideWhenUsed="0"/>
-    <w:lsdException w:name="Medium List 2 Accent 4" w:semiHidden="0" w:uiPriority="66" w:unhideWhenUsed="0"/>
-    <w:lsdException w:name="Medium Grid 1 Accent 4" w:semiHidden="0" w:uiPriority="67" w:unhideWhenUsed="0"/>
-    <w:lsdException w:name="Medium Grid 2 Accent 4" w:semiHidden="0" w:uiPriority="68" w:unhideWhenUsed="0"/>
-    <w:lsdException w:name="Medium Grid 3 Accent 4" w:semiHidden="0" w:uiPriority="69" w:unhideWhenUsed="0"/>
-    <w:lsdException w:name="Dark List Accent 4" w:semiHidden="0" w:uiPriority="70" w:unhideWhenUsed="0"/>
-    <w:lsdException w:name="Colorful Shading Accent 4" w:semiHidden="0" w:uiPriority="71" w:unhideWhenUsed="0"/>
-    <w:lsdException w:name="Colorful List Accent 4" w:semiHidden="0" w:uiPriority="72" w:unhideWhenUsed="0"/>
-    <w:lsdException w:name="Colorful Grid Accent 4" w:semiHidden="0" w:uiPriority="73" w:unhideWhenUsed="0"/>
-    <w:lsdException w:name="Light Shading Accent 5" w:semiHidden="0" w:uiPriority="60" w:unhideWhenUsed="0"/>
-    <w:lsdException w:name="Light List Accent 5" w:semiHidden="0" w:uiPriority="61" w:unhideWhenUsed="0"/>
-    <w:lsdException w:name="Light Grid Accent 5" w:semiHidden="0" w:uiPriority="62" w:unhideWhenUsed="0"/>
-    <w:lsdException w:name="Medium Shading 1 Accent 5" w:semiHidden="0" w:uiPriority="63" w:unhideWhenUsed="0"/>
-    <w:lsdException w:name="Medium Shading 2 Accent 5" w:semiHidden="0" w:uiPriority="64" w:unhideWhenUsed="0"/>
-    <w:lsdException w:name="Medium List 1 Accent 5" w:semiHidden="0" w:uiPriority="65" w:unhideWhenUsed="0"/>
-    <w:lsdException w:name="Medium List 2 Accent 5" w:semiHidden="0" w:uiPriority="66" w:unhideWhenUsed="0"/>
-    <w:lsdException w:name="Medium Grid 1 Accent 5" w:semiHidden="0" w:uiPriority="67" w:unhideWhenUsed="0"/>
-    <w:lsdException w:name="Medium Grid 2 Accent 5" w:semiHidden="0" w:uiPriority="68" w:unhideWhenUsed="0"/>
-    <w:lsdException w:name="Medium Grid 3 Accent 5" w:semiHidden="0" w:uiPriority="69" w:unhideWhenUsed="0"/>
-    <w:lsdException w:name="Dark List Accent 5" w:semiHidden="0" w:uiPriority="70" w:unhideWhenUsed="0"/>
-    <w:lsdException w:name="Colorful Shading Accent 5" w:semiHidden="0" w:uiPriority="71" w:unhideWhenUsed="0"/>
-    <w:lsdException w:name="Colorful List Accent 5" w:semiHidden="0" w:uiPriority="72" w:unhideWhenUsed="0"/>
-    <w:lsdException w:name="Colorful Grid Accent 5" w:semiHidden="0" w:uiPriority="73" w:unhideWhenUsed="0"/>
-    <w:lsdException w:name="Light Shading Accent 6" w:semiHidden="0" w:uiPriority="60" w:unhideWhenUsed="0"/>
-    <w:lsdException w:name="Light List Accent 6" w:semiHidden="0" w:uiPriority="61" w:unhideWhenUsed="0"/>
-    <w:lsdException w:name="Light Grid Accent 6" w:semiHidden="0" w:uiPriority="62" w:unhideWhenUsed="0"/>
-    <w:lsdException w:name="Medium Shading 1 Accent 6" w:semiHidden="0" w:uiPriority="63" w:unhideWhenUsed="0"/>
-    <w:lsdException w:name="Medium Shading 2 Accent 6" w:semiHidden="0" w:uiPriority="64" w:unhideWhenUsed="0"/>
-    <w:lsdException w:name="Medium List 1 Accent 6" w:semiHidden="0" w:uiPriority="65" w:unhideWhenUsed="0"/>
-    <w:lsdException w:name="Medium List 2 Accent 6" w:semiHidden="0" w:uiPriority="66" w:unhideWhenUsed="0"/>
-    <w:lsdException w:name="Medium Grid 1 Accent 6" w:semiHidden="0" w:uiPriority="67" w:unhideWhenUsed="0"/>
-    <w:lsdException w:name="Medium Grid 2 Accent 6" w:semiHidden="0" w:uiPriority="68" w:unhideWhenUsed="0"/>
-    <w:lsdException w:name="Medium Grid 3 Accent 6" w:semiHidden="0" w:uiPriority="69" w:unhideWhenUsed="0"/>
-    <w:lsdException w:name="Dark List Accent 6" w:semiHidden="0" w:uiPriority="70" w:unhideWhenUsed="0"/>
-    <w:lsdException w:name="Colorful Shading Accent 6" w:semiHidden="0" w:uiPriority="71" w:unhideWhenUsed="0"/>
-    <w:lsdException w:name="Colorful List Accent 6" w:semiHidden="0" w:uiPriority="72" w:unhideWhenUsed="0"/>
-    <w:lsdException w:name="Colorful Grid Accent 6" w:semiHidden="0" w:uiPriority="73" w:unhideWhenUsed="0"/>
-    <w:lsdException w:name="Subtle Emphasis" w:semiHidden="0" w:uiPriority="19" w:unhideWhenUsed="0" w:qFormat="1"/>
-    <w:lsdException w:name="Intense Emphasis" w:semiHidden="0" w:uiPriority="21" w:unhideWhenUsed="0" w:qFormat="1"/>
-    <w:lsdException w:name="Subtle Reference" w:semiHidden="0" w:uiPriority="31" w:unhideWhenUsed="0" w:qFormat="1"/>
-    <w:lsdException w:name="Intense Reference" w:semiHidden="0" w:uiPriority="32" w:unhideWhenUsed="0" w:qFormat="1"/>
-    <w:lsdException w:name="Book Title" w:semiHidden="0" w:uiPriority="33" w:unhideWhenUsed="0" w:qFormat="1"/>
-    <w:lsdException w:name="Bibliography" w:uiPriority="37"/>
-    <w:lsdException w:name="TOC Heading" w:uiPriority="39" w:qFormat="1"/>
+  <w:latentStyles w:defLockedState="0" w:defUIPriority="99" w:defSemiHidden="0" w:defUnhideWhenUsed="0" w:defQFormat="0" w:count="371">
+    <w:lsdException w:name="Normal" w:uiPriority="0" w:qFormat="1"/>
+    <w:lsdException w:name="heading 1" w:uiPriority="9" w:qFormat="1"/>
+    <w:lsdException w:name="heading 2" w:semiHidden="1" w:uiPriority="9" w:unhideWhenUsed="1" w:qFormat="1"/>
+    <w:lsdException w:name="heading 3" w:semiHidden="1" w:uiPriority="9" w:unhideWhenUsed="1" w:qFormat="1"/>
+    <w:lsdException w:name="heading 4" w:semiHidden="1" w:uiPriority="9" w:unhideWhenUsed="1" w:qFormat="1"/>
+    <w:lsdException w:name="heading 5" w:semiHidden="1" w:uiPriority="9" w:unhideWhenUsed="1" w:qFormat="1"/>
+    <w:lsdException w:name="heading 6" w:semiHidden="1" w:uiPriority="9" w:unhideWhenUsed="1" w:qFormat="1"/>
+    <w:lsdException w:name="heading 7" w:semiHidden="1" w:uiPriority="9" w:unhideWhenUsed="1" w:qFormat="1"/>
+    <w:lsdException w:name="heading 8" w:semiHidden="1" w:uiPriority="9" w:unhideWhenUsed="1" w:qFormat="1"/>
+    <w:lsdException w:name="heading 9" w:semiHidden="1" w:uiPriority="9" w:unhideWhenUsed="1" w:qFormat="1"/>
+    <w:lsdException w:name="index 1" w:semiHidden="1" w:unhideWhenUsed="1"/>
+    <w:lsdException w:name="index 2" w:semiHidden="1" w:unhideWhenUsed="1"/>
+    <w:lsdException w:name="index 3" w:semiHidden="1" w:unhideWhenUsed="1"/>
+    <w:lsdException w:name="index 4" w:semiHidden="1" w:unhideWhenUsed="1"/>
+    <w:lsdException w:name="index 5" w:semiHidden="1" w:unhideWhenUsed="1"/>
+    <w:lsdException w:name="index 6" w:semiHidden="1" w:unhideWhenUsed="1"/>
+    <w:lsdException w:name="index 7" w:semiHidden="1" w:unhideWhenUsed="1"/>
+    <w:lsdException w:name="index 8" w:semiHidden="1" w:unhideWhenUsed="1"/>
+    <w:lsdException w:name="index 9" w:semiHidden="1" w:unhideWhenUsed="1"/>
+    <w:lsdException w:name="toc 1" w:semiHidden="1" w:uiPriority="39" w:unhideWhenUsed="1"/>
+    <w:lsdException w:name="toc 2" w:semiHidden="1" w:uiPriority="39" w:unhideWhenUsed="1"/>
+    <w:lsdException w:name="toc 3" w:semiHidden="1" w:uiPriority="39" w:unhideWhenUsed="1"/>
+    <w:lsdException w:name="toc 4" w:semiHidden="1" w:uiPriority="39" w:unhideWhenUsed="1"/>
+    <w:lsdException w:name="toc 5" w:semiHidden="1" w:uiPriority="39" w:unhideWhenUsed="1"/>
+    <w:lsdException w:name="toc 6" w:semiHidden="1" w:uiPriority="39" w:unhideWhenUsed="1"/>
+    <w:lsdException w:name="toc 7" w:semiHidden="1" w:uiPriority="39" w:unhideWhenUsed="1"/>
+    <w:lsdException w:name="toc 8" w:semiHidden="1" w:uiPriority="39" w:unhideWhenUsed="1"/>
+    <w:lsdException w:name="toc 9" w:semiHidden="1" w:uiPriority="39" w:unhideWhenUsed="1"/>
+    <w:lsdException w:name="Normal Indent" w:semiHidden="1" w:unhideWhenUsed="1"/>
+    <w:lsdException w:name="footnote text" w:semiHidden="1" w:unhideWhenUsed="1"/>
+    <w:lsdException w:name="annotation text" w:semiHidden="1" w:unhideWhenUsed="1"/>
+    <w:lsdException w:name="header" w:semiHidden="1" w:unhideWhenUsed="1"/>
+    <w:lsdException w:name="footer" w:semiHidden="1" w:unhideWhenUsed="1"/>
+    <w:lsdException w:name="index heading" w:semiHidden="1" w:unhideWhenUsed="1"/>
+    <w:lsdException w:name="caption" w:semiHidden="1" w:uiPriority="35" w:unhideWhenUsed="1" w:qFormat="1"/>
+    <w:lsdException w:name="table of figures" w:semiHidden="1" w:unhideWhenUsed="1"/>
+    <w:lsdException w:name="envelope address" w:semiHidden="1" w:unhideWhenUsed="1"/>
+    <w:lsdException w:name="envelope return" w:semiHidden="1" w:unhideWhenUsed="1"/>
+    <w:lsdException w:name="footnote reference" w:semiHidden="1" w:unhideWhenUsed="1"/>
+    <w:lsdException w:name="annotation reference" w:semiHidden="1" w:unhideWhenUsed="1"/>
+    <w:lsdException w:name="line number" w:semiHidden="1" w:unhideWhenUsed="1"/>
+    <w:lsdException w:name="page number" w:semiHidden="1" w:unhideWhenUsed="1"/>
+    <w:lsdException w:name="endnote reference" w:semiHidden="1" w:unhideWhenUsed="1"/>
+    <w:lsdException w:name="endnote text" w:semiHidden="1" w:unhideWhenUsed="1"/>
+    <w:lsdException w:name="table of authorities" w:semiHidden="1" w:unhideWhenUsed="1"/>
+    <w:lsdException w:name="macro" w:semiHidden="1" w:unhideWhenUsed="1"/>
+    <w:lsdException w:name="toa heading" w:semiHidden="1" w:unhideWhenUsed="1"/>
+    <w:lsdException w:name="List" w:semiHidden="1" w:unhideWhenUsed="1"/>
+    <w:lsdException w:name="List Bullet" w:semiHidden="1" w:unhideWhenUsed="1"/>
+    <w:lsdException w:name="List Number" w:semiHidden="1" w:unhideWhenUsed="1"/>
+    <w:lsdException w:name="List 2" w:semiHidden="1" w:unhideWhenUsed="1"/>
+    <w:lsdException w:name="List 3" w:semiHidden="1" w:unhideWhenUsed="1"/>
+    <w:lsdException w:name="List 4" w:semiHidden="1" w:unhideWhenUsed="1"/>
+    <w:lsdException w:name="List 5" w:semiHidden="1" w:unhideWhenUsed="1"/>
+    <w:lsdException w:name="List Bullet 2" w:semiHidden="1" w:unhideWhenUsed="1"/>
+    <w:lsdException w:name="List Bullet 3" w:semiHidden="1" w:unhideWhenUsed="1"/>
+    <w:lsdException w:name="List Bullet 4" w:semiHidden="1" w:unhideWhenUsed="1"/>
+    <w:lsdException w:name="List Bullet 5" w:semiHidden="1" w:unhideWhenUsed="1"/>
+    <w:lsdException w:name="List Number 2" w:semiHidden="1" w:unhideWhenUsed="1"/>
+    <w:lsdException w:name="List Number 3" w:semiHidden="1" w:unhideWhenUsed="1"/>
+    <w:lsdException w:name="List Number 4" w:semiHidden="1" w:unhideWhenUsed="1"/>
+    <w:lsdException w:name="List Number 5" w:semiHidden="1" w:unhideWhenUsed="1"/>
+    <w:lsdException w:name="Title" w:uiPriority="10" w:qFormat="1"/>
+    <w:lsdException w:name="Closing" w:semiHidden="1" w:unhideWhenUsed="1"/>
+    <w:lsdException w:name="Signature" w:semiHidden="1" w:unhideWhenUsed="1"/>
+    <w:lsdException w:name="Default Paragraph Font" w:semiHidden="1" w:uiPriority="1" w:unhideWhenUsed="1"/>
+    <w:lsdException w:name="Body Text" w:semiHidden="1" w:unhideWhenUsed="1"/>
+    <w:lsdException w:name="Body Text Indent" w:semiHidden="1" w:unhideWhenUsed="1"/>
+    <w:lsdException w:name="List Continue" w:semiHidden="1" w:unhideWhenUsed="1"/>
+    <w:lsdException w:name="List Continue 2" w:semiHidden="1" w:unhideWhenUsed="1"/>
+    <w:lsdException w:name="List Continue 3" w:semiHidden="1" w:unhideWhenUsed="1"/>
+    <w:lsdException w:name="List Continue 4" w:semiHidden="1" w:unhideWhenUsed="1"/>
+    <w:lsdException w:name="List Continue 5" w:semiHidden="1" w:unhideWhenUsed="1"/>
+    <w:lsdException w:name="Message Header" w:semiHidden="1" w:unhideWhenUsed="1"/>
+    <w:lsdException w:name="Subtitle" w:uiPriority="11" w:qFormat="1"/>
+    <w:lsdException w:name="Salutation" w:semiHidden="1" w:unhideWhenUsed="1"/>
+    <w:lsdException w:name="Date" w:semiHidden="1" w:unhideWhenUsed="1"/>
+    <w:lsdException w:name="Body Text First Indent" w:semiHidden="1" w:unhideWhenUsed="1"/>
+    <w:lsdException w:name="Body Text First Indent 2" w:semiHidden="1" w:unhideWhenUsed="1"/>
+    <w:lsdException w:name="Note Heading" w:semiHidden="1" w:unhideWhenUsed="1"/>
+    <w:lsdException w:name="Body Text 2" w:semiHidden="1" w:unhideWhenUsed="1"/>
+    <w:lsdException w:name="Body Text 3" w:semiHidden="1" w:unhideWhenUsed="1"/>
+    <w:lsdException w:name="Body Text Indent 2" w:semiHidden="1" w:unhideWhenUsed="1"/>
+    <w:lsdException w:name="Body Text Indent 3" w:semiHidden="1" w:unhideWhenUsed="1"/>
+    <w:lsdException w:name="Block Text" w:semiHidden="1" w:unhideWhenUsed="1"/>
+    <w:lsdException w:name="Hyperlink" w:semiHidden="1" w:unhideWhenUsed="1"/>
+    <w:lsdException w:name="FollowedHyperlink" w:semiHidden="1" w:unhideWhenUsed="1"/>
+    <w:lsdException w:name="Strong" w:uiPriority="22" w:qFormat="1"/>
+    <w:lsdException w:name="Emphasis" w:uiPriority="20" w:qFormat="1"/>
+    <w:lsdException w:name="Document Map" w:semiHidden="1" w:unhideWhenUsed="1"/>
+    <w:lsdException w:name="Plain Text" w:semiHidden="1" w:unhideWhenUsed="1"/>
+    <w:lsdException w:name="E-mail Signature" w:semiHidden="1" w:unhideWhenUsed="1"/>
+    <w:lsdException w:name="HTML Top of Form" w:semiHidden="1" w:unhideWhenUsed="1"/>
+    <w:lsdException w:name="HTML Bottom of Form" w:semiHidden="1" w:unhideWhenUsed="1"/>
+    <w:lsdException w:name="Normal (Web)" w:semiHidden="1" w:unhideWhenUsed="1"/>
+    <w:lsdException w:name="HTML Acronym" w:semiHidden="1" w:unhideWhenUsed="1"/>
+    <w:lsdException w:name="HTML Address" w:semiHidden="1" w:unhideWhenUsed="1"/>
+    <w:lsdException w:name="HTML Cite" w:semiHidden="1" w:unhideWhenUsed="1"/>
+    <w:lsdException w:name="HTML Code" w:semiHidden="1" w:unhideWhenUsed="1"/>
+    <w:lsdException w:name="HTML Definition" w:semiHidden="1" w:unhideWhenUsed="1"/>
+    <w:lsdException w:name="HTML Keyboard" w:semiHidden="1" w:unhideWhenUsed="1"/>
+    <w:lsdException w:name="HTML Preformatted" w:semiHidden="1" w:unhideWhenUsed="1"/>
+    <w:lsdException w:name="HTML Sample" w:semiHidden="1" w:unhideWhenUsed="1"/>
+    <w:lsdException w:name="HTML Typewriter" w:semiHidden="1" w:unhideWhenUsed="1"/>
+    <w:lsdException w:name="HTML Variable" w:semiHidden="1" w:unhideWhenUsed="1"/>
+    <w:lsdException w:name="Normal Table" w:semiHidden="1" w:unhideWhenUsed="1"/>
+    <w:lsdException w:name="annotation subject" w:semiHidden="1" w:unhideWhenUsed="1"/>
+    <w:lsdException w:name="No List" w:semiHidden="1" w:unhideWhenUsed="1"/>
+    <w:lsdException w:name="Outline List 1" w:semiHidden="1" w:unhideWhenUsed="1"/>
+    <w:lsdException w:name="Outline List 2" w:semiHidden="1" w:unhideWhenUsed="1"/>
+    <w:lsdException w:name="Outline List 3" w:semiHidden="1" w:unhideWhenUsed="1"/>
+    <w:lsdException w:name="Table Simple 1" w:semiHidden="1" w:unhideWhenUsed="1"/>
+    <w:lsdException w:name="Table Simple 2" w:semiHidden="1" w:unhideWhenUsed="1"/>
+    <w:lsdException w:name="Table Simple 3" w:semiHidden="1" w:unhideWhenUsed="1"/>
+    <w:lsdException w:name="Table Classic 1" w:semiHidden="1" w:unhideWhenUsed="1"/>
+    <w:lsdException w:name="Table Classic 2" w:semiHidden="1" w:unhideWhenUsed="1"/>
+    <w:lsdException w:name="Table Classic 3" w:semiHidden="1" w:unhideWhenUsed="1"/>
+    <w:lsdException w:name="Table Classic 4" w:semiHidden="1" w:unhideWhenUsed="1"/>
+    <w:lsdException w:name="Table Colorful 1" w:semiHidden="1" w:unhideWhenUsed="1"/>
+    <w:lsdException w:name="Table Colorful 2" w:semiHidden="1" w:unhideWhenUsed="1"/>
+    <w:lsdException w:name="Table Colorful 3" w:semiHidden="1" w:unhideWhenUsed="1"/>
+    <w:lsdException w:name="Table Columns 1" w:semiHidden="1" w:unhideWhenUsed="1"/>
+    <w:lsdException w:name="Table Columns 2" w:semiHidden="1" w:unhideWhenUsed="1"/>
+    <w:lsdException w:name="Table Columns 3" w:semiHidden="1" w:unhideWhenUsed="1"/>
+    <w:lsdException w:name="Table Columns 4" w:semiHidden="1" w:unhideWhenUsed="1"/>
+    <w:lsdException w:name="Table Columns 5" w:semiHidden="1" w:unhideWhenUsed="1"/>
+    <w:lsdException w:name="Table Grid 1" w:semiHidden="1" w:unhideWhenUsed="1"/>
+    <w:lsdException w:name="Table Grid 2" w:semiHidden="1" w:unhideWhenUsed="1"/>
+    <w:lsdException w:name="Table Grid 3" w:semiHidden="1" w:unhideWhenUsed="1"/>
+    <w:lsdException w:name="Table Grid 4" w:semiHidden="1" w:unhideWhenUsed="1"/>
+    <w:lsdException w:name="Table Grid 5" w:semiHidden="1" w:unhideWhenUsed="1"/>
+    <w:lsdException w:name="Table Grid 6" w:semiHidden="1" w:unhideWhenUsed="1"/>
+    <w:lsdException w:name="Table Grid 7" w:semiHidden="1" w:unhideWhenUsed="1"/>
+    <w:lsdException w:name="Table Grid 8" w:semiHidden="1" w:unhideWhenUsed="1"/>
+    <w:lsdException w:name="Table List 1" w:semiHidden="1" w:unhideWhenUsed="1"/>
+    <w:lsdException w:name="Table List 2" w:semiHidden="1" w:unhideWhenUsed="1"/>
+    <w:lsdException w:name="Table List 3" w:semiHidden="1" w:unhideWhenUsed="1"/>
+    <w:lsdException w:name="Table List 4" w:semiHidden="1" w:unhideWhenUsed="1"/>
+    <w:lsdException w:name="Table List 5" w:semiHidden="1" w:unhideWhenUsed="1"/>
+    <w:lsdException w:name="Table List 6" w:semiHidden="1" w:unhideWhenUsed="1"/>
+    <w:lsdException w:name="Table List 7" w:semiHidden="1" w:unhideWhenUsed="1"/>
+    <w:lsdException w:name="Table List 8" w:semiHidden="1" w:unhideWhenUsed="1"/>
+    <w:lsdException w:name="Table 3D effects 1" w:semiHidden="1" w:unhideWhenUsed="1"/>
+    <w:lsdException w:name="Table 3D effects 2" w:semiHidden="1" w:unhideWhenUsed="1"/>
+    <w:lsdException w:name="Table 3D effects 3" w:semiHidden="1" w:unhideWhenUsed="1"/>
+    <w:lsdException w:name="Table Contemporary" w:semiHidden="1" w:unhideWhenUsed="1"/>
+    <w:lsdException w:name="Table Elegant" w:semiHidden="1" w:unhideWhenUsed="1"/>
+    <w:lsdException w:name="Table Professional" w:semiHidden="1" w:unhideWhenUsed="1"/>
+    <w:lsdException w:name="Table Subtle 1" w:semiHidden="1" w:unhideWhenUsed="1"/>
+    <w:lsdException w:name="Table Subtle 2" w:semiHidden="1" w:unhideWhenUsed="1"/>
+    <w:lsdException w:name="Table Web 1" w:semiHidden="1" w:unhideWhenUsed="1"/>
+    <w:lsdException w:name="Table Web 2" w:semiHidden="1" w:unhideWhenUsed="1"/>
+    <w:lsdException w:name="Table Web 3" w:semiHidden="1" w:unhideWhenUsed="1"/>
+    <w:lsdException w:name="Balloon Text" w:semiHidden="1" w:unhideWhenUsed="1"/>
+    <w:lsdException w:name="Table Grid" w:uiPriority="59"/>
+    <w:lsdException w:name="Table Theme" w:semiHidden="1" w:unhideWhenUsed="1"/>
+    <w:lsdException w:name="Placeholder Text" w:semiHidden="1"/>
+    <w:lsdException w:name="No Spacing" w:uiPriority="1" w:qFormat="1"/>
+    <w:lsdException w:name="Light Shading" w:uiPriority="60"/>
+    <w:lsdException w:name="Light List" w:uiPriority="61"/>
+    <w:lsdException w:name="Light Grid" w:uiPriority="62"/>
+    <w:lsdException w:name="Medium Shading 1" w:uiPriority="63"/>
+    <w:lsdException w:name="Medium Shading 2" w:uiPriority="64"/>
+    <w:lsdException w:name="Medium List 1" w:uiPriority="65"/>
+    <w:lsdException w:name="Medium List 2" w:uiPriority="66"/>
+    <w:lsdException w:name="Medium Grid 1" w:uiPriority="67"/>
+    <w:lsdException w:name="Medium Grid 2" w:uiPriority="68"/>
+    <w:lsdException w:name="Medium Grid 3" w:uiPriority="69"/>
+    <w:lsdException w:name="Dark List" w:uiPriority="70"/>
+    <w:lsdException w:name="Colorful Shading" w:uiPriority="71"/>
+    <w:lsdException w:name="Colorful List" w:uiPriority="72"/>
+    <w:lsdException w:name="Colorful Grid" w:uiPriority="73"/>
+    <w:lsdException w:name="Light Shading Accent 1" w:uiPriority="60"/>
+    <w:lsdException w:name="Light List Accent 1" w:uiPriority="61"/>
+    <w:lsdException w:name="Light Grid Accent 1" w:uiPriority="62"/>
+    <w:lsdException w:name="Medium Shading 1 Accent 1" w:uiPriority="63"/>
+    <w:lsdException w:name="Medium Shading 2 Accent 1" w:uiPriority="64"/>
+    <w:lsdException w:name="Medium List 1 Accent 1" w:uiPriority="65"/>
+    <w:lsdException w:name="Revision" w:semiHidden="1"/>
+    <w:lsdException w:name="List Paragraph" w:uiPriority="34" w:qFormat="1"/>
+    <w:lsdException w:name="Quote" w:uiPriority="29" w:qFormat="1"/>
+    <w:lsdException w:name="Intense Quote" w:uiPriority="30" w:qFormat="1"/>
+    <w:lsdException w:name="Medium List 2 Accent 1" w:uiPriority="66"/>
+    <w:lsdException w:name="Medium Grid 1 Accent 1" w:uiPriority="67"/>
+    <w:lsdException w:name="Medium Grid 2 Accent 1" w:uiPriority="68"/>
+    <w:lsdException w:name="Medium Grid 3 Accent 1" w:uiPriority="69"/>
+    <w:lsdException w:name="Dark List Accent 1" w:uiPriority="70"/>
+    <w:lsdException w:name="Colorful Shading Accent 1" w:uiPriority="71"/>
+    <w:lsdException w:name="Colorful List Accent 1" w:uiPriority="72"/>
+    <w:lsdException w:name="Colorful Grid Accent 1" w:uiPriority="73"/>
+    <w:lsdException w:name="Light Shading Accent 2" w:uiPriority="60"/>
+    <w:lsdException w:name="Light List Accent 2" w:uiPriority="61"/>
+    <w:lsdException w:name="Light Grid Accent 2" w:uiPriority="62"/>
+    <w:lsdException w:name="Medium Shading 1 Accent 2" w:uiPriority="63"/>
+    <w:lsdException w:name="Medium Shading 2 Accent 2" w:uiPriority="64"/>
+    <w:lsdException w:name="Medium List 1 Accent 2" w:uiPriority="65"/>
+    <w:lsdException w:name="Medium List 2 Accent 2" w:uiPriority="66"/>
+    <w:lsdException w:name="Medium Grid 1 Accent 2" w:uiPriority="67"/>
+    <w:lsdException w:name="Medium Grid 2 Accent 2" w:uiPriority="68"/>
+    <w:lsdException w:name="Medium Grid 3 Accent 2" w:uiPriority="69"/>
+    <w:lsdException w:name="Dark List Accent 2" w:uiPriority="70"/>
+    <w:lsdException w:name="Colorful Shading Accent 2" w:uiPriority="71"/>
+    <w:lsdException w:name="Colorful List Accent 2" w:uiPriority="72"/>
+    <w:lsdException w:name="Colorful Grid Accent 2" w:uiPriority="73"/>
+    <w:lsdException w:name="Light Shading Accent 3" w:uiPriority="60"/>
+    <w:lsdException w:name="Light List Accent 3" w:uiPriority="61"/>
+    <w:lsdException w:name="Light Grid Accent 3" w:uiPriority="62"/>
+    <w:lsdException w:name="Medium Shading 1 Accent 3" w:uiPriority="63"/>
+    <w:lsdException w:name="Medium Shading 2 Accent 3" w:uiPriority="64"/>
+    <w:lsdException w:name="Medium List 1 Accent 3" w:uiPriority="65"/>
+    <w:lsdException w:name="Medium List 2 Accent 3" w:uiPriority="66"/>
+    <w:lsdException w:name="Medium Grid 1 Accent 3" w:uiPriority="67"/>
+    <w:lsdException w:name="Medium Grid 2 Accent 3" w:uiPriority="68"/>
+    <w:lsdException w:name="Medium Grid 3 Accent 3" w:uiPriority="69"/>
+    <w:lsdException w:name="Dark List Accent 3" w:uiPriority="70"/>
+    <w:lsdException w:name="Colorful Shading Accent 3" w:uiPriority="71"/>
+    <w:lsdException w:name="Colorful List Accent 3" w:uiPriority="72"/>
+    <w:lsdException w:name="Colorful Grid Accent 3" w:uiPriority="73"/>
+    <w:lsdException w:name="Light Shading Accent 4" w:uiPriority="60"/>
+    <w:lsdException w:name="Light List Accent 4" w:uiPriority="61"/>
+    <w:lsdException w:name="Light Grid Accent 4" w:uiPriority="62"/>
+    <w:lsdException w:name="Medium Shading 1 Accent 4" w:uiPriority="63"/>
+    <w:lsdException w:name="Medium Shading 2 Accent 4" w:uiPriority="64"/>
+    <w:lsdException w:name="Medium List 1 Accent 4" w:uiPriority="65"/>
+    <w:lsdException w:name="Medium List 2 Accent 4" w:uiPriority="66"/>
+    <w:lsdException w:name="Medium Grid 1 Accent 4" w:uiPriority="67"/>
+    <w:lsdException w:name="Medium Grid 2 Accent 4" w:uiPriority="68"/>
+    <w:lsdException w:name="Medium Grid 3 Accent 4" w:uiPriority="69"/>
+    <w:lsdException w:name="Dark List Accent 4" w:uiPriority="70"/>
+    <w:lsdException w:name="Colorful Shading Accent 4" w:uiPriority="71"/>
+    <w:lsdException w:name="Colorful List Accent 4" w:uiPriority="72"/>
+    <w:lsdException w:name="Colorful Grid Accent 4" w:uiPriority="73"/>
+    <w:lsdException w:name="Light Shading Accent 5" w:uiPriority="60"/>
+    <w:lsdException w:name="Light List Accent 5" w:uiPriority="61"/>
+    <w:lsdException w:name="Light Grid Accent 5" w:uiPriority="62"/>
+    <w:lsdException w:name="Medium Shading 1 Accent 5" w:uiPriority="63"/>
+    <w:lsdException w:name="Medium Shading 2 Accent 5" w:uiPriority="64"/>
+    <w:lsdException w:name="Medium List 1 Accent 5" w:uiPriority="65"/>
+    <w:lsdException w:name="Medium List 2 Accent 5" w:uiPriority="66"/>
+    <w:lsdException w:name="Medium Grid 1 Accent 5" w:uiPriority="67"/>
+    <w:lsdException w:name="Medium Grid 2 Accent 5" w:uiPriority="68"/>
+    <w:lsdException w:name="Medium Grid 3 Accent 5" w:uiPriority="69"/>
+    <w:lsdException w:name="Dark List Accent 5" w:uiPriority="70"/>
+    <w:lsdException w:name="Colorful Shading Accent 5" w:uiPriority="71"/>
+    <w:lsdException w:name="Colorful List Accent 5" w:uiPriority="72"/>
+    <w:lsdException w:name="Colorful Grid Accent 5" w:uiPriority="73"/>
+    <w:lsdException w:name="Light Shading Accent 6" w:uiPriority="60"/>
+    <w:lsdException w:name="Light List Accent 6" w:uiPriority="61"/>
+    <w:lsdException w:name="Light Grid Accent 6" w:uiPriority="62"/>
+    <w:lsdException w:name="Medium Shading 1 Accent 6" w:uiPriority="63"/>
+    <w:lsdException w:name="Medium Shading 2 Accent 6" w:uiPriority="64"/>
+    <w:lsdException w:name="Medium List 1 Accent 6" w:uiPriority="65"/>
+    <w:lsdException w:name="Medium List 2 Accent 6" w:uiPriority="66"/>
+    <w:lsdException w:name="Medium Grid 1 Accent 6" w:uiPriority="67"/>
+    <w:lsdException w:name="Medium Grid 2 Accent 6" w:uiPriority="68"/>
+    <w:lsdException w:name="Medium Grid 3 Accent 6" w:uiPriority="69"/>
+    <w:lsdException w:name="Dark List Accent 6" w:uiPriority="70"/>
+    <w:lsdException w:name="Colorful Shading Accent 6" w:uiPriority="71"/>
+    <w:lsdException w:name="Colorful List Accent 6" w:uiPriority="72"/>
+    <w:lsdException w:name="Colorful Grid Accent 6" w:uiPriority="73"/>
+    <w:lsdException w:name="Subtle Emphasis" w:uiPriority="19" w:qFormat="1"/>
+    <w:lsdException w:name="Intense Emphasis" w:uiPriority="21" w:qFormat="1"/>
+    <w:lsdException w:name="Subtle Reference" w:uiPriority="31" w:qFormat="1"/>
+    <w:lsdException w:name="Intense Reference" w:uiPriority="32" w:qFormat="1"/>
+    <w:lsdException w:name="Book Title" w:uiPriority="33" w:qFormat="1"/>
+    <w:lsdException w:name="Bibliography" w:semiHidden="1" w:uiPriority="37" w:unhideWhenUsed="1"/>
+    <w:lsdException w:name="TOC Heading" w:semiHidden="1" w:uiPriority="39" w:unhideWhenUsed="1" w:qFormat="1"/>
+    <w:lsdException w:name="Plain Table 1" w:uiPriority="41"/>
+    <w:lsdException w:name="Plain Table 2" w:uiPriority="42"/>
+    <w:lsdException w:name="Plain Table 3" w:uiPriority="43"/>
+    <w:lsdException w:name="Plain Table 4" w:uiPriority="44"/>
+    <w:lsdException w:name="Plain Table 5" w:uiPriority="45"/>
+    <w:lsdException w:name="Grid Table Light" w:uiPriority="40"/>
+    <w:lsdException w:name="Grid Table 1 Light" w:uiPriority="46"/>
+    <w:lsdException w:name="Grid Table 2" w:uiPriority="47"/>
+    <w:lsdException w:name="Grid Table 3" w:uiPriority="48"/>
+    <w:lsdException w:name="Grid Table 4" w:uiPriority="49"/>
+    <w:lsdException w:name="Grid Table 5 Dark" w:uiPriority="50"/>
+    <w:lsdException w:name="Grid Table 6 Colorful" w:uiPriority="51"/>
+    <w:lsdException w:name="Grid Table 7 Colorful" w:uiPriority="52"/>
+    <w:lsdException w:name="Grid Table 1 Light Accent 1" w:uiPriority="46"/>
+    <w:lsdException w:name="Grid Table 2 Accent 1" w:uiPriority="47"/>
+    <w:lsdException w:name="Grid Table 3 Accent 1" w:uiPriority="48"/>
+    <w:lsdException w:name="Grid Table 4 Accent 1" w:uiPriority="49"/>
+    <w:lsdException w:name="Grid Table 5 Dark Accent 1" w:uiPriority="50"/>
+    <w:lsdException w:name="Grid Table 6 Colorful Accent 1" w:uiPriority="51"/>
+    <w:lsdException w:name="Grid Table 7 Colorful Accent 1" w:uiPriority="52"/>
+    <w:lsdException w:name="Grid Table 1 Light Accent 2" w:uiPriority="46"/>
+    <w:lsdException w:name="Grid Table 2 Accent 2" w:uiPriority="47"/>
+    <w:lsdException w:name="Grid Table 3 Accent 2" w:uiPriority="48"/>
+    <w:lsdException w:name="Grid Table 4 Accent 2" w:uiPriority="49"/>
+    <w:lsdException w:name="Grid Table 5 Dark Accent 2" w:uiPriority="50"/>
+    <w:lsdException w:name="Grid Table 6 Colorful Accent 2" w:uiPriority="51"/>
+    <w:lsdException w:name="Grid Table 7 Colorful Accent 2" w:uiPriority="52"/>
+    <w:lsdException w:name="Grid Table 1 Light Accent 3" w:uiPriority="46"/>
+    <w:lsdException w:name="Grid Table 2 Accent 3" w:uiPriority="47"/>
+    <w:lsdException w:name="Grid Table 3 Accent 3" w:uiPriority="48"/>
+    <w:lsdException w:name="Grid Table 4 Accent 3" w:uiPriority="49"/>
+    <w:lsdException w:name="Grid Table 5 Dark Accent 3" w:uiPriority="50"/>
+    <w:lsdException w:name="Grid Table 6 Colorful Accent 3" w:uiPriority="51"/>
+    <w:lsdException w:name="Grid Table 7 Colorful Accent 3" w:uiPriority="52"/>
+    <w:lsdException w:name="Grid Table 1 Light Accent 4" w:uiPriority="46"/>
+    <w:lsdException w:name="Grid Table 2 Accent 4" w:uiPriority="47"/>
+    <w:lsdException w:name="Grid Table 3 Accent 4" w:uiPriority="48"/>
+    <w:lsdException w:name="Grid Table 4 Accent 4" w:uiPriority="49"/>
+    <w:lsdException w:name="Grid Table 5 Dark Accent 4" w:uiPriority="50"/>
+    <w:lsdException w:name="Grid Table 6 Colorful Accent 4" w:uiPriority="51"/>
+    <w:lsdException w:name="Grid Table 7 Colorful Accent 4" w:uiPriority="52"/>
+    <w:lsdException w:name="Grid Table 1 Light Accent 5" w:uiPriority="46"/>
+    <w:lsdException w:name="Grid Table 2 Accent 5" w:uiPriority="47"/>
+    <w:lsdException w:name="Grid Table 3 Accent 5" w:uiPriority="48"/>
+    <w:lsdException w:name="Grid Table 4 Accent 5" w:uiPriority="49"/>
+    <w:lsdException w:name="Grid Table 5 Dark Accent 5" w:uiPriority="50"/>
+    <w:lsdException w:name="Grid Table 6 Colorful Accent 5" w:uiPriority="51"/>
+    <w:lsdException w:name="Grid Table 7 Colorful Accent 5" w:uiPriority="52"/>
+    <w:lsdException w:name="Grid Table 1 Light Accent 6" w:uiPriority="46"/>
+    <w:lsdException w:name="Grid Table 2 Accent 6" w:uiPriority="47"/>
+    <w:lsdException w:name="Grid Table 3 Accent 6" w:uiPriority="48"/>
+    <w:lsdException w:name="Grid Table 4 Accent 6" w:uiPriority="49"/>
+    <w:lsdException w:name="Grid Table 5 Dark Accent 6" w:uiPriority="50"/>
+    <w:lsdException w:name="Grid Table 6 Colorful Accent 6" w:uiPriority="51"/>
+    <w:lsdException w:name="Grid Table 7 Colorful Accent 6" w:uiPriority="52"/>
+    <w:lsdException w:name="List Table 1 Light" w:uiPriority="46"/>
+    <w:lsdException w:name="List Table 2" w:uiPriority="47"/>
+    <w:lsdException w:name="List Table 3" w:uiPriority="48"/>
+    <w:lsdException w:name="List Table 4" w:uiPriority="49"/>
+    <w:lsdException w:name="List Table 5 Dark" w:uiPriority="50"/>
+    <w:lsdException w:name="List Table 6 Colorful" w:uiPriority="51"/>
+    <w:lsdException w:name="List Table 7 Colorful" w:uiPriority="52"/>
+    <w:lsdException w:name="List Table 1 Light Accent 1" w:uiPriority="46"/>
+    <w:lsdException w:name="List Table 2 Accent 1" w:uiPriority="47"/>
+    <w:lsdException w:name="List Table 3 Accent 1" w:uiPriority="48"/>
+    <w:lsdException w:name="List Table 4 Accent 1" w:uiPriority="49"/>
+    <w:lsdException w:name="List Table 5 Dark Accent 1" w:uiPriority="50"/>
+    <w:lsdException w:name="List Table 6 Colorful Accent 1" w:uiPriority="51"/>
+    <w:lsdException w:name="List Table 7 Colorful Accent 1" w:uiPriority="52"/>
+    <w:lsdException w:name="List Table 1 Light Accent 2" w:uiPriority="46"/>
+    <w:lsdException w:name="List Table 2 Accent 2" w:uiPriority="47"/>
+    <w:lsdException w:name="List Table 3 Accent 2" w:uiPriority="48"/>
+    <w:lsdException w:name="List Table 4 Accent 2" w:uiPriority="49"/>
+    <w:lsdException w:name="List Table 5 Dark Accent 2" w:uiPriority="50"/>
+    <w:lsdException w:name="List Table 6 Colorful Accent 2" w:uiPriority="51"/>
+    <w:lsdException w:name="List Table 7 Colorful Accent 2" w:uiPriority="52"/>
+    <w:lsdException w:name="List Table 1 Light Accent 3" w:uiPriority="46"/>
+    <w:lsdException w:name="List Table 2 Accent 3" w:uiPriority="47"/>
+    <w:lsdException w:name="List Table 3 Accent 3" w:uiPriority="48"/>
+    <w:lsdException w:name="List Table 4 Accent 3" w:uiPriority="49"/>
+    <w:lsdException w:name="List Table 5 Dark Accent 3" w:uiPriority="50"/>
+    <w:lsdException w:name="List Table 6 Colorful Accent 3" w:uiPriority="51"/>
+    <w:lsdException w:name="List Table 7 Colorful Accent 3" w:uiPriority="52"/>
+    <w:lsdException w:name="List Table 1 Light Accent 4" w:uiPriority="46"/>
+    <w:lsdException w:name="List Table 2 Accent 4" w:uiPriority="47"/>
+    <w:lsdException w:name="List Table 3 Accent 4" w:uiPriority="48"/>
+    <w:lsdException w:name="List Table 4 Accent 4" w:uiPriority="49"/>
+    <w:lsdException w:name="List Table 5 Dark Accent 4" w:uiPriority="50"/>
+    <w:lsdException w:name="List Table 6 Colorful Accent 4" w:uiPriority="51"/>
+    <w:lsdException w:name="List Table 7 Colorful Accent 4" w:uiPriority="52"/>
+    <w:lsdException w:name="List Table 1 Light Accent 5" w:uiPriority="46"/>
+    <w:lsdException w:name="List Table 2 Accent 5" w:uiPriority="47"/>
+    <w:lsdException w:name="List Table 3 Accent 5" w:uiPriority="48"/>
+    <w:lsdException w:name="List Table 4 Accent 5" w:uiPriority="49"/>
+    <w:lsdException w:name="List Table 5 Dark Accent 5" w:uiPriority="50"/>
+    <w:lsdException w:name="List Table 6 Colorful Accent 5" w:uiPriority="51"/>
+    <w:lsdException w:name="List Table 7 Colorful Accent 5" w:uiPriority="52"/>
+    <w:lsdException w:name="List Table 1 Light Accent 6" w:uiPriority="46"/>
+    <w:lsdException w:name="List Table 2 Accent 6" w:uiPriority="47"/>
+    <w:lsdException w:name="List Table 3 Accent 6" w:uiPriority="48"/>
+    <w:lsdException w:name="List Table 4 Accent 6" w:uiPriority="49"/>
+    <w:lsdException w:name="List Table 5 Dark Accent 6" w:uiPriority="50"/>
+    <w:lsdException w:name="List Table 6 Colorful Accent 6" w:uiPriority="51"/>
+    <w:lsdException w:name="List Table 7 Colorful Accent 6" w:uiPriority="52"/>
   </w:latentStyles>
   <w:style w:type="paragraph" w:default="1" w:styleId="Normal">
     <w:name w:val="Normal"/>
@@ -1971,7 +2687,6 @@
     <w:uiPriority w:val="99"/>
     <w:semiHidden/>
     <w:unhideWhenUsed/>
-    <w:qFormat/>
     <w:tblPr>
       <w:tblInd w:w="0" w:type="dxa"/>
       <w:tblCellMar>

</xml_diff>

<commit_message>
Guide to using this Repository
</commit_message>
<xml_diff>
--- a/VersionControlGuide.docx
+++ b/VersionControlGuide.docx
@@ -173,8 +173,6 @@
         </w:rPr>
         <w:t>. Git is different from Github. You can also download Github as it is has its uses, but what you need most importantly, is Git.</w:t>
       </w:r>
-      <w:bookmarkStart w:id="0" w:name="_GoBack"/>
-      <w:bookmarkEnd w:id="0"/>
     </w:p>
     <w:p>
       <w:pPr>
@@ -548,6 +546,38 @@
         </w:rPr>
         <w:t xml:space="preserve"> This file ensures that all sorts of extra files that are generated every time you work on this project are not tracked, added or committed by git and is EXTREMELY IMPORTANT while working with Unity especially since Unity generates all sorts of unwanted heavy files.</w:t>
       </w:r>
+      <w:r>
+        <w:rPr>
+          <w:rFonts w:ascii="Times New Roman" w:hAnsi="Times New Roman" w:cs="Times New Roman"/>
+          <w:sz w:val="24"/>
+          <w:szCs w:val="28"/>
+        </w:rPr>
+        <w:t xml:space="preserve"> If you have time, it might help to read and understand this gitignore file so that you are aware of what folder and files are not</w:t>
+      </w:r>
+      <w:r>
+        <w:rPr>
+          <w:rFonts w:ascii="Times New Roman" w:hAnsi="Times New Roman" w:cs="Times New Roman"/>
+          <w:sz w:val="24"/>
+          <w:szCs w:val="28"/>
+        </w:rPr>
+        <w:t xml:space="preserve"> to be tracked</w:t>
+      </w:r>
+      <w:r>
+        <w:rPr>
+          <w:rFonts w:ascii="Times New Roman" w:hAnsi="Times New Roman" w:cs="Times New Roman"/>
+          <w:sz w:val="24"/>
+          <w:szCs w:val="28"/>
+        </w:rPr>
+        <w:t xml:space="preserve"> and thus should not appear on your cloned repository</w:t>
+      </w:r>
+      <w:r>
+        <w:rPr>
+          <w:rFonts w:ascii="Times New Roman" w:hAnsi="Times New Roman" w:cs="Times New Roman"/>
+          <w:sz w:val="24"/>
+          <w:szCs w:val="28"/>
+        </w:rPr>
+        <w:t>.</w:t>
+      </w:r>
     </w:p>
     <w:p>
       <w:pPr>
@@ -1063,17 +1093,62 @@
           <w:sz w:val="24"/>
           <w:szCs w:val="28"/>
         </w:rPr>
-        <w:t xml:space="preserve">NEVER do </w:t>
-      </w:r>
-      <w:r>
-        <w:rPr>
-          <w:rFonts w:ascii="Times New Roman" w:hAnsi="Times New Roman" w:cs="Times New Roman"/>
-          <w:b/>
-          <w:sz w:val="24"/>
-          <w:szCs w:val="28"/>
-        </w:rPr>
-        <w:t>git add -u</w:t>
-      </w:r>
+        <w:t xml:space="preserve">If you are only modifying existing files, then you can skip </w:t>
+      </w:r>
+      <w:r>
+        <w:rPr>
+          <w:rFonts w:ascii="Times New Roman" w:hAnsi="Times New Roman" w:cs="Times New Roman"/>
+          <w:b/>
+          <w:sz w:val="24"/>
+          <w:szCs w:val="28"/>
+        </w:rPr>
+        <w:t>git add</w:t>
+      </w:r>
+      <w:r>
+        <w:rPr>
+          <w:rFonts w:ascii="Times New Roman" w:hAnsi="Times New Roman" w:cs="Times New Roman"/>
+          <w:sz w:val="24"/>
+          <w:szCs w:val="28"/>
+        </w:rPr>
+        <w:t xml:space="preserve"> and simply commit. However, make sure that you are on the correct directory within your repository. Also, it doesn’t hurt to do </w:t>
+      </w:r>
+      <w:r>
+        <w:rPr>
+          <w:rFonts w:ascii="Times New Roman" w:hAnsi="Times New Roman" w:cs="Times New Roman"/>
+          <w:b/>
+          <w:sz w:val="24"/>
+          <w:szCs w:val="28"/>
+        </w:rPr>
+        <w:t xml:space="preserve">git add </w:t>
+      </w:r>
+      <w:r>
+        <w:rPr>
+          <w:rFonts w:ascii="Times New Roman" w:hAnsi="Times New Roman" w:cs="Times New Roman"/>
+          <w:sz w:val="24"/>
+          <w:szCs w:val="28"/>
+        </w:rPr>
+        <w:t>again, just because often the files/folders that you are trying to commit might be untracked by git (because of the gitignore file), so they won’t commit</w:t>
+      </w:r>
+      <w:r>
+        <w:rPr>
+          <w:rFonts w:ascii="Times New Roman" w:hAnsi="Times New Roman" w:cs="Times New Roman"/>
+          <w:sz w:val="24"/>
+          <w:szCs w:val="28"/>
+        </w:rPr>
+        <w:t>.</w:t>
+      </w:r>
+      <w:bookmarkStart w:id="0" w:name="_GoBack"/>
+      <w:bookmarkEnd w:id="0"/>
+    </w:p>
+    <w:p>
+      <w:pPr>
+        <w:spacing w:after="120" w:line="360" w:lineRule="auto"/>
+        <w:rPr>
+          <w:rFonts w:ascii="Times New Roman" w:hAnsi="Times New Roman" w:cs="Times New Roman"/>
+          <w:sz w:val="24"/>
+          <w:szCs w:val="28"/>
+        </w:rPr>
+      </w:pPr>
     </w:p>
     <w:sectPr>
       <w:headerReference w:type="default" r:id="rId8"/>

</xml_diff>

<commit_message>
Guide to using this Repo
</commit_message>
<xml_diff>
--- a/VersionControlGuide.docx
+++ b/VersionControlGuide.docx
@@ -716,7 +716,7 @@
           <w:sz w:val="24"/>
           <w:szCs w:val="28"/>
         </w:rPr>
-        <w:t xml:space="preserve">git pull origin master </w:t>
+        <w:t xml:space="preserve">git pull </w:t>
       </w:r>
       <w:r>
         <w:rPr>
@@ -845,8 +845,10 @@
           <w:sz w:val="24"/>
           <w:szCs w:val="28"/>
         </w:rPr>
-        <w:t>git push origin master</w:t>
-      </w:r>
+        <w:t>git push</w:t>
+      </w:r>
+      <w:bookmarkStart w:id="0" w:name="_GoBack"/>
+      <w:bookmarkEnd w:id="0"/>
     </w:p>
     <w:p>
       <w:pPr>
@@ -1137,8 +1139,6 @@
         </w:rPr>
         <w:t>.</w:t>
       </w:r>
-      <w:bookmarkStart w:id="0" w:name="_GoBack"/>
-      <w:bookmarkEnd w:id="0"/>
     </w:p>
     <w:p>
       <w:pPr>

</xml_diff>

<commit_message>
Guidelines to work on this Repository
</commit_message>
<xml_diff>
--- a/VersionControlGuide.docx
+++ b/VersionControlGuide.docx
@@ -10,18 +10,6 @@
           <w:rFonts w:ascii="Times New Roman" w:hAnsi="Times New Roman" w:cs="Times New Roman"/>
           <w:b/>
           <w:sz w:val="28"/>
-          <w:szCs w:val="28"/>
-        </w:rPr>
-      </w:pPr>
-    </w:p>
-    <w:p>
-      <w:pPr>
-        <w:spacing w:line="360" w:lineRule="auto"/>
-        <w:jc w:val="center"/>
-        <w:rPr>
-          <w:rFonts w:ascii="Times New Roman" w:hAnsi="Times New Roman" w:cs="Times New Roman"/>
-          <w:b/>
-          <w:sz w:val="36"/>
           <w:szCs w:val="28"/>
         </w:rPr>
       </w:pPr>
@@ -344,16 +332,7 @@
           <w:sz w:val="24"/>
           <w:szCs w:val="28"/>
         </w:rPr>
-        <w:t xml:space="preserve"> followed by the path of the location. For example if you want this </w:t>
-      </w:r>
-      <w:r>
-        <w:rPr>
-          <w:rFonts w:ascii="Times New Roman" w:hAnsi="Times New Roman" w:cs="Times New Roman"/>
-          <w:sz w:val="24"/>
-          <w:szCs w:val="28"/>
-        </w:rPr>
-        <w:lastRenderedPageBreak/>
-        <w:t xml:space="preserve">repository to exist on the Desktop, you would type the command line </w:t>
+        <w:t xml:space="preserve"> followed by the path of the location. For example if you want this repository to exist on the Desktop, you would type the command line </w:t>
       </w:r>
       <w:r>
         <w:rPr>
@@ -372,6 +351,8 @@
         </w:rPr>
         <w:t xml:space="preserve"> and press enter. </w:t>
       </w:r>
+      <w:bookmarkStart w:id="0" w:name="_GoBack"/>
+      <w:bookmarkEnd w:id="0"/>
     </w:p>
     <w:p>
       <w:pPr>
@@ -394,6 +375,7 @@
           <w:sz w:val="24"/>
           <w:szCs w:val="28"/>
         </w:rPr>
+        <w:lastRenderedPageBreak/>
         <w:t xml:space="preserve">Once you are into the directory where you want your repository to live, type the command </w:t>
       </w:r>
       <w:r>
@@ -536,7 +518,39 @@
           <w:sz w:val="24"/>
           <w:szCs w:val="28"/>
         </w:rPr>
-        <w:t>Make sure that your cloned repository has a file called unity.gitignore and NEVER delete or untrack this file.</w:t>
+        <w:t xml:space="preserve">Make sure that your cloned repository has a file called </w:t>
+      </w:r>
+      <w:r>
+        <w:rPr>
+          <w:rFonts w:ascii="Times New Roman" w:hAnsi="Times New Roman" w:cs="Times New Roman"/>
+          <w:sz w:val="24"/>
+          <w:szCs w:val="28"/>
+        </w:rPr>
+        <w:t>‘</w:t>
+      </w:r>
+      <w:r>
+        <w:rPr>
+          <w:rFonts w:ascii="Times New Roman" w:hAnsi="Times New Roman" w:cs="Times New Roman"/>
+          <w:sz w:val="24"/>
+          <w:szCs w:val="28"/>
+        </w:rPr>
+        <w:t>unity.gitignore</w:t>
+      </w:r>
+      <w:r>
+        <w:rPr>
+          <w:rFonts w:ascii="Times New Roman" w:hAnsi="Times New Roman" w:cs="Times New Roman"/>
+          <w:sz w:val="24"/>
+          <w:szCs w:val="28"/>
+        </w:rPr>
+        <w:t>’</w:t>
+      </w:r>
+      <w:r>
+        <w:rPr>
+          <w:rFonts w:ascii="Times New Roman" w:hAnsi="Times New Roman" w:cs="Times New Roman"/>
+          <w:sz w:val="24"/>
+          <w:szCs w:val="28"/>
+        </w:rPr>
+        <w:t xml:space="preserve"> and NEVER delete or untrack this file.</w:t>
       </w:r>
       <w:r>
         <w:rPr>
@@ -600,7 +614,55 @@
           <w:sz w:val="24"/>
           <w:szCs w:val="28"/>
         </w:rPr>
-        <w:t xml:space="preserve">When making major changes in a scene, save a copy of the scene and make changes in that instead of modifying the original scene. </w:t>
+        <w:t>When making major changes in a scene, save a copy of the scene and make changes in that instead o</w:t>
+      </w:r>
+      <w:r>
+        <w:rPr>
+          <w:rFonts w:ascii="Times New Roman" w:hAnsi="Times New Roman" w:cs="Times New Roman"/>
+          <w:sz w:val="24"/>
+          <w:szCs w:val="28"/>
+        </w:rPr>
+        <w:t>f modifying the original scene, unless you know how to work on and merge different branches on git</w:t>
+      </w:r>
+      <w:r>
+        <w:rPr>
+          <w:rFonts w:ascii="Times New Roman" w:hAnsi="Times New Roman" w:cs="Times New Roman"/>
+          <w:sz w:val="24"/>
+          <w:szCs w:val="28"/>
+        </w:rPr>
+        <w:t xml:space="preserve"> effectively</w:t>
+      </w:r>
+      <w:r>
+        <w:rPr>
+          <w:rFonts w:ascii="Times New Roman" w:hAnsi="Times New Roman" w:cs="Times New Roman"/>
+          <w:sz w:val="24"/>
+          <w:szCs w:val="28"/>
+        </w:rPr>
+        <w:t>, in which case you don’t need to read anything in this document!</w:t>
+      </w:r>
+    </w:p>
+    <w:p>
+      <w:pPr>
+        <w:pStyle w:val="ListParagraph"/>
+        <w:numPr>
+          <w:ilvl w:val="0"/>
+          <w:numId w:val="7"/>
+        </w:numPr>
+        <w:spacing w:line="360" w:lineRule="auto"/>
+        <w:ind w:hanging="720"/>
+        <w:rPr>
+          <w:rFonts w:ascii="Times New Roman" w:hAnsi="Times New Roman" w:cs="Times New Roman"/>
+          <w:sz w:val="24"/>
+          <w:szCs w:val="28"/>
+        </w:rPr>
+      </w:pPr>
+      <w:r>
+        <w:rPr>
+          <w:rFonts w:ascii="Times New Roman" w:hAnsi="Times New Roman" w:cs="Times New Roman"/>
+          <w:sz w:val="24"/>
+          <w:szCs w:val="28"/>
+        </w:rPr>
+        <w:t>All scenes and scripts with ‘VR’ in their name have been created for virtual reality and would not work without the VR setup.</w:t>
       </w:r>
     </w:p>
     <w:p>
@@ -721,6 +783,15 @@
       <w:r>
         <w:rPr>
           <w:rFonts w:ascii="Times New Roman" w:hAnsi="Times New Roman" w:cs="Times New Roman"/>
+          <w:b/>
+          <w:sz w:val="24"/>
+          <w:szCs w:val="28"/>
+        </w:rPr>
+        <w:t xml:space="preserve">origin master </w:t>
+      </w:r>
+      <w:r>
+        <w:rPr>
+          <w:rFonts w:ascii="Times New Roman" w:hAnsi="Times New Roman" w:cs="Times New Roman"/>
           <w:sz w:val="24"/>
           <w:szCs w:val="28"/>
         </w:rPr>
@@ -732,7 +803,23 @@
           <w:sz w:val="24"/>
           <w:szCs w:val="28"/>
         </w:rPr>
-        <w:t xml:space="preserve"> and to minimize any merge conflicts</w:t>
+        <w:t xml:space="preserve"> </w:t>
+      </w:r>
+      <w:r>
+        <w:rPr>
+          <w:rFonts w:ascii="Times New Roman" w:hAnsi="Times New Roman" w:cs="Times New Roman"/>
+          <w:sz w:val="24"/>
+          <w:szCs w:val="28"/>
+        </w:rPr>
+        <w:t xml:space="preserve">merged from all working branches </w:t>
+      </w:r>
+      <w:r>
+        <w:rPr>
+          <w:rFonts w:ascii="Times New Roman" w:hAnsi="Times New Roman" w:cs="Times New Roman"/>
+          <w:sz w:val="24"/>
+          <w:szCs w:val="28"/>
+        </w:rPr>
+        <w:t>and to minimize any merge conflicts</w:t>
       </w:r>
       <w:r>
         <w:rPr>
@@ -847,8 +934,6 @@
         </w:rPr>
         <w:t>git push</w:t>
       </w:r>
-      <w:bookmarkStart w:id="0" w:name="_GoBack"/>
-      <w:bookmarkEnd w:id="0"/>
     </w:p>
     <w:p>
       <w:pPr>
@@ -1197,7 +1282,6 @@
         <w:docPartUnique/>
       </w:docPartObj>
     </w:sdtPr>
-    <w:sdtEndPr/>
     <w:sdtContent>
       <w:p>
         <w:pPr>
@@ -1263,44 +1347,11 @@
 
 <file path=word/header1.xml><?xml version="1.0" encoding="utf-8"?>
 <w:hdr xmlns:wpc="http://schemas.microsoft.com/office/word/2010/wordprocessingCanvas" xmlns:mc="http://schemas.openxmlformats.org/markup-compatibility/2006" xmlns:o="urn:schemas-microsoft-com:office:office" xmlns:r="http://schemas.openxmlformats.org/officeDocument/2006/relationships" xmlns:m="http://schemas.openxmlformats.org/officeDocument/2006/math" xmlns:v="urn:schemas-microsoft-com:vml" xmlns:wp14="http://schemas.microsoft.com/office/word/2010/wordprocessingDrawing" xmlns:wp="http://schemas.openxmlformats.org/drawingml/2006/wordprocessingDrawing" xmlns:w10="urn:schemas-microsoft-com:office:word" xmlns:w="http://schemas.openxmlformats.org/wordprocessingml/2006/main" xmlns:w14="http://schemas.microsoft.com/office/word/2010/wordml" xmlns:w15="http://schemas.microsoft.com/office/word/2012/wordml" xmlns:wpg="http://schemas.microsoft.com/office/word/2010/wordprocessingGroup" xmlns:wpi="http://schemas.microsoft.com/office/word/2010/wordprocessingInk" xmlns:wne="http://schemas.microsoft.com/office/word/2006/wordml" xmlns:wps="http://schemas.microsoft.com/office/word/2010/wordprocessingShape" mc:Ignorable="w14 w15 wp14">
-  <w:sdt>
-    <w:sdtPr>
-      <w:id w:val="225921735"/>
-      <w:docPartObj>
-        <w:docPartGallery w:val="Page Numbers (Top of Page)"/>
-        <w:docPartUnique/>
-      </w:docPartObj>
-    </w:sdtPr>
-    <w:sdtEndPr/>
-    <w:sdtContent>
-      <w:p>
-        <w:pPr>
-          <w:pStyle w:val="Header"/>
-        </w:pPr>
-        <w:r>
-          <w:fldChar w:fldCharType="begin"/>
-        </w:r>
-        <w:r>
-          <w:instrText xml:space="preserve"> PAGE   \* MERGEFORMAT </w:instrText>
-        </w:r>
-        <w:r>
-          <w:fldChar w:fldCharType="separate"/>
-        </w:r>
-        <w:r>
-          <w:rPr>
-            <w:noProof/>
-          </w:rPr>
-          <w:t>1</w:t>
-        </w:r>
-        <w:r>
-          <w:rPr>
-            <w:noProof/>
-          </w:rPr>
-          <w:fldChar w:fldCharType="end"/>
-        </w:r>
-      </w:p>
-    </w:sdtContent>
-  </w:sdt>
+  <w:p>
+    <w:pPr>
+      <w:pStyle w:val="Header"/>
+    </w:pPr>
+  </w:p>
   <w:p>
     <w:pPr>
       <w:pStyle w:val="Header"/>

</xml_diff>

<commit_message>
Removed filed from gitignore
</commit_message>
<xml_diff>
--- a/VersionControlGuide.docx
+++ b/VersionControlGuide.docx
@@ -351,8 +351,6 @@
         </w:rPr>
         <w:t xml:space="preserve"> and press enter. </w:t>
       </w:r>
-      <w:bookmarkStart w:id="0" w:name="_GoBack"/>
-      <w:bookmarkEnd w:id="0"/>
     </w:p>
     <w:p>
       <w:pPr>
@@ -528,13 +526,15 @@
         </w:rPr>
         <w:t>‘</w:t>
       </w:r>
-      <w:r>
-        <w:rPr>
-          <w:rFonts w:ascii="Times New Roman" w:hAnsi="Times New Roman" w:cs="Times New Roman"/>
-          <w:sz w:val="24"/>
-          <w:szCs w:val="28"/>
-        </w:rPr>
-        <w:t>unity.gitignore</w:t>
+      <w:bookmarkStart w:id="0" w:name="_GoBack"/>
+      <w:bookmarkEnd w:id="0"/>
+      <w:r>
+        <w:rPr>
+          <w:rFonts w:ascii="Times New Roman" w:hAnsi="Times New Roman" w:cs="Times New Roman"/>
+          <w:sz w:val="24"/>
+          <w:szCs w:val="28"/>
+        </w:rPr>
+        <w:t>.gitignore</w:t>
       </w:r>
       <w:r>
         <w:rPr>

</xml_diff>